<commit_message>
feat: add Error Analysis & Conclusion
</commit_message>
<xml_diff>
--- a/documents/Report.docx
+++ b/documents/Report.docx
@@ -10091,32 +10091,29 @@
               <w:rPr>
                 <w:rFonts w:ascii="Times New Roman" w:hAnsi="Times New Roman" w:cs="Times New Roman"/>
                 <w:b w:val="0"/>
-                <w:sz w:val="24"/>
-                <w:szCs w:val="24"/>
-              </w:rPr>
-              <w:t xml:space="preserve"> </w:t>
-            </w:r>
+                <w:bCs/>
+                <w:sz w:val="24"/>
+                <w:szCs w:val="24"/>
+              </w:rPr>
+              <w:t xml:space="preserve"> with Josh </w:t>
+            </w:r>
+            <w:proofErr w:type="spellStart"/>
             <w:r>
               <w:rPr>
                 <w:rFonts w:ascii="Times New Roman" w:hAnsi="Times New Roman" w:cs="Times New Roman"/>
-                <w:sz w:val="24"/>
-                <w:szCs w:val="24"/>
-              </w:rPr>
-              <w:t xml:space="preserve">with Josh </w:t>
-            </w:r>
-            <w:proofErr w:type="spellStart"/>
+                <w:b w:val="0"/>
+                <w:bCs/>
+                <w:sz w:val="24"/>
+                <w:szCs w:val="24"/>
+              </w:rPr>
+              <w:t>Starmer</w:t>
+            </w:r>
+            <w:proofErr w:type="spellEnd"/>
             <w:r>
               <w:rPr>
                 <w:rFonts w:ascii="Times New Roman" w:hAnsi="Times New Roman" w:cs="Times New Roman"/>
-                <w:sz w:val="24"/>
-                <w:szCs w:val="24"/>
-              </w:rPr>
-              <w:t>Starmer</w:t>
-            </w:r>
-            <w:proofErr w:type="spellEnd"/>
-            <w:r>
-              <w:rPr>
-                <w:rFonts w:ascii="Times New Roman" w:hAnsi="Times New Roman" w:cs="Times New Roman"/>
+                <w:b w:val="0"/>
+                <w:bCs/>
                 <w:sz w:val="24"/>
                 <w:szCs w:val="24"/>
               </w:rPr>
@@ -10127,12 +10124,16 @@
             <w:pPr>
               <w:spacing w:line="360" w:lineRule="auto"/>
               <w:rPr>
+                <w:b w:val="0"/>
+                <w:bCs/>
                 <w:sz w:val="24"/>
                 <w:szCs w:val="24"/>
               </w:rPr>
             </w:pPr>
             <w:r>
               <w:rPr>
+                <w:b w:val="0"/>
+                <w:bCs/>
                 <w:sz w:val="24"/>
                 <w:szCs w:val="24"/>
               </w:rPr>
@@ -10140,6 +10141,8 @@
             </w:r>
             <w:r>
               <w:rPr>
+                <w:b w:val="0"/>
+                <w:bCs/>
                 <w:sz w:val="24"/>
                 <w:szCs w:val="24"/>
               </w:rPr>
@@ -10147,6 +10150,8 @@
             </w:r>
             <w:r>
               <w:rPr>
+                <w:b w:val="0"/>
+                <w:bCs/>
                 <w:sz w:val="24"/>
                 <w:szCs w:val="24"/>
               </w:rPr>
@@ -10154,6 +10159,8 @@
             </w:r>
             <w:r>
               <w:rPr>
+                <w:b w:val="0"/>
+                <w:bCs/>
                 <w:sz w:val="24"/>
                 <w:szCs w:val="24"/>
               </w:rPr>
@@ -10162,6 +10169,8 @@
             </w:r>
             <w:r>
               <w:rPr>
+                <w:b w:val="0"/>
+                <w:bCs/>
                 <w:sz w:val="24"/>
                 <w:szCs w:val="24"/>
               </w:rPr>
@@ -10169,6 +10178,8 @@
             </w:r>
             <w:r>
               <w:rPr>
+                <w:b w:val="0"/>
+                <w:bCs/>
                 <w:sz w:val="24"/>
                 <w:szCs w:val="24"/>
               </w:rPr>
@@ -10176,6 +10187,8 @@
             </w:r>
             <w:r>
               <w:rPr>
+                <w:b w:val="0"/>
+                <w:bCs/>
                 <w:sz w:val="24"/>
                 <w:szCs w:val="24"/>
               </w:rPr>
@@ -10183,6 +10196,8 @@
             </w:r>
             <w:r>
               <w:rPr>
+                <w:b w:val="0"/>
+                <w:bCs/>
                 <w:sz w:val="24"/>
                 <w:szCs w:val="24"/>
               </w:rPr>
@@ -10190,6 +10205,8 @@
             </w:r>
             <w:r>
               <w:rPr>
+                <w:b w:val="0"/>
+                <w:bCs/>
                 <w:sz w:val="24"/>
                 <w:szCs w:val="24"/>
               </w:rPr>
@@ -10197,6 +10214,8 @@
             </w:r>
             <w:r>
               <w:rPr>
+                <w:b w:val="0"/>
+                <w:bCs/>
                 <w:sz w:val="24"/>
                 <w:szCs w:val="24"/>
               </w:rPr>
@@ -10204,6 +10223,8 @@
             </w:r>
             <w:r>
               <w:rPr>
+                <w:b w:val="0"/>
+                <w:bCs/>
                 <w:sz w:val="24"/>
                 <w:szCs w:val="24"/>
               </w:rPr>
@@ -10211,6 +10232,8 @@
             </w:r>
             <w:r>
               <w:rPr>
+                <w:b w:val="0"/>
+                <w:bCs/>
                 <w:sz w:val="24"/>
                 <w:szCs w:val="24"/>
               </w:rPr>
@@ -13301,12 +13324,21 @@
     </w:tbl>
     <w:p>
       <w:pPr>
-        <w:spacing w:line="360" w:lineRule="auto"/>
-        <w:rPr>
-          <w:sz w:val="2"/>
-          <w:szCs w:val="2"/>
-        </w:rPr>
-      </w:pPr>
+        <w:rPr>
+          <w:b/>
+          <w:bCs/>
+          <w:color w:val="2E74B5" w:themeColor="accent1" w:themeShade="BF"/>
+          <w:sz w:val="29"/>
+          <w:szCs w:val="29"/>
+        </w:rPr>
+      </w:pPr>
+      <w:r>
+        <w:rPr>
+          <w:sz w:val="29"/>
+          <w:szCs w:val="29"/>
+        </w:rPr>
+        <w:br w:type="page"/>
+      </w:r>
     </w:p>
     <w:p>
       <w:pPr>
@@ -13326,29 +13358,30 @@
           <w:sz w:val="29"/>
           <w:szCs w:val="29"/>
         </w:rPr>
+        <w:lastRenderedPageBreak/>
         <w:t>The Best Model</w:t>
       </w:r>
     </w:p>
     <w:p>
       <w:pPr>
-        <w:spacing w:line="276" w:lineRule="auto"/>
-        <w:rPr>
-          <w:sz w:val="24"/>
-          <w:szCs w:val="24"/>
-        </w:rPr>
-      </w:pPr>
-      <w:r>
-        <w:rPr>
-          <w:sz w:val="24"/>
-          <w:szCs w:val="24"/>
-          <w:u w:val="single"/>
+        <w:pStyle w:val="Heading3"/>
+        <w:spacing w:line="360" w:lineRule="auto"/>
+        <w:rPr>
+          <w:sz w:val="26"/>
+          <w:szCs w:val="26"/>
+        </w:rPr>
+      </w:pPr>
+      <w:r>
+        <w:rPr>
+          <w:sz w:val="26"/>
+          <w:szCs w:val="26"/>
         </w:rPr>
         <w:t>SVR</w:t>
       </w:r>
     </w:p>
     <w:p>
       <w:pPr>
-        <w:spacing w:line="240" w:lineRule="auto"/>
+        <w:spacing w:line="276" w:lineRule="auto"/>
         <w:rPr>
           <w:sz w:val="24"/>
           <w:szCs w:val="24"/>
@@ -13496,7 +13529,7 @@
           <w:sz w:val="24"/>
           <w:szCs w:val="24"/>
         </w:rPr>
-        <w:t>Trained with no `</w:t>
+        <w:t>Trained with `</w:t>
       </w:r>
       <w:proofErr w:type="spellStart"/>
       <w:r>
@@ -13512,12 +13545,26 @@
           <w:sz w:val="24"/>
           <w:szCs w:val="24"/>
         </w:rPr>
-        <w:t>` and a logged Target</w:t>
+        <w:t>`</w:t>
+      </w:r>
+      <w:r>
+        <w:rPr>
+          <w:sz w:val="24"/>
+          <w:szCs w:val="24"/>
+        </w:rPr>
+        <w:t xml:space="preserve"> removed</w:t>
+      </w:r>
+      <w:r>
+        <w:rPr>
+          <w:sz w:val="24"/>
+          <w:szCs w:val="24"/>
+        </w:rPr>
+        <w:t xml:space="preserve"> and a logged Target</w:t>
       </w:r>
     </w:p>
     <w:p>
       <w:pPr>
-        <w:spacing w:line="360" w:lineRule="auto"/>
+        <w:spacing w:line="276" w:lineRule="auto"/>
         <w:rPr>
           <w:bCs/>
           <w:sz w:val="24"/>
@@ -13539,7 +13586,229 @@
         </w:rPr>
         <w:t>39685.80</w:t>
       </w:r>
-      <w:r>
+    </w:p>
+    <w:p>
+      <w:pPr>
+        <w:pStyle w:val="Heading3"/>
+        <w:spacing w:line="360" w:lineRule="auto"/>
+        <w:rPr>
+          <w:sz w:val="26"/>
+          <w:szCs w:val="26"/>
+        </w:rPr>
+      </w:pPr>
+      <w:r>
+        <w:rPr>
+          <w:sz w:val="26"/>
+          <w:szCs w:val="26"/>
+        </w:rPr>
+        <w:t>Error</w:t>
+      </w:r>
+    </w:p>
+    <w:p>
+      <w:pPr>
+        <w:spacing w:line="360" w:lineRule="auto"/>
+        <w:rPr>
+          <w:sz w:val="24"/>
+          <w:szCs w:val="24"/>
+        </w:rPr>
+      </w:pPr>
+      <w:r>
+        <w:rPr>
+          <w:sz w:val="24"/>
+          <w:szCs w:val="24"/>
+        </w:rPr>
+        <w:t>Distribution</w:t>
+      </w:r>
+      <w:r>
+        <w:rPr>
+          <w:sz w:val="24"/>
+          <w:szCs w:val="24"/>
+        </w:rPr>
+        <w:t xml:space="preserve"> of Error</w:t>
+      </w:r>
+      <w:r>
+        <w:rPr>
+          <w:sz w:val="24"/>
+          <w:szCs w:val="24"/>
+        </w:rPr>
+        <w:t xml:space="preserve"> is normal</w:t>
+      </w:r>
+    </w:p>
+    <w:p>
+      <w:pPr>
+        <w:spacing w:line="360" w:lineRule="auto"/>
+        <w:rPr>
+          <w:sz w:val="24"/>
+          <w:szCs w:val="24"/>
+        </w:rPr>
+      </w:pPr>
+      <w:r>
+        <w:drawing>
+          <wp:inline distT="0" distB="0" distL="0" distR="0" wp14:anchorId="7C9D8572" wp14:editId="58C4F810">
+            <wp:extent cx="2509091" cy="1800000"/>
+            <wp:effectExtent l="0" t="0" r="5715" b="0"/>
+            <wp:docPr id="40" name="Picture 40" descr="Chart, histogram&#10;&#10;Description automatically generated"/>
+            <wp:cNvGraphicFramePr>
+              <a:graphicFrameLocks xmlns:a="http://schemas.openxmlformats.org/drawingml/2006/main" noChangeAspect="1"/>
+            </wp:cNvGraphicFramePr>
+            <a:graphic xmlns:a="http://schemas.openxmlformats.org/drawingml/2006/main">
+              <a:graphicData uri="http://schemas.openxmlformats.org/drawingml/2006/picture">
+                <pic:pic xmlns:pic="http://schemas.openxmlformats.org/drawingml/2006/picture">
+                  <pic:nvPicPr>
+                    <pic:cNvPr id="40" name="Picture 40" descr="Chart, histogram&#10;&#10;Description automatically generated"/>
+                    <pic:cNvPicPr/>
+                  </pic:nvPicPr>
+                  <pic:blipFill>
+                    <a:blip r:embed="rId20"/>
+                    <a:stretch>
+                      <a:fillRect/>
+                    </a:stretch>
+                  </pic:blipFill>
+                  <pic:spPr>
+                    <a:xfrm>
+                      <a:off x="0" y="0"/>
+                      <a:ext cx="2509091" cy="1800000"/>
+                    </a:xfrm>
+                    <a:prstGeom prst="rect">
+                      <a:avLst/>
+                    </a:prstGeom>
+                  </pic:spPr>
+                </pic:pic>
+              </a:graphicData>
+            </a:graphic>
+          </wp:inline>
+        </w:drawing>
+      </w:r>
+      <w:r>
+        <w:rPr>
+          <w:sz w:val="24"/>
+          <w:szCs w:val="24"/>
+        </w:rPr>
+        <w:tab/>
+      </w:r>
+    </w:p>
+    <w:p>
+      <w:pPr>
+        <w:spacing w:line="360" w:lineRule="auto"/>
+        <w:rPr>
+          <w:sz w:val="24"/>
+          <w:szCs w:val="24"/>
+        </w:rPr>
+      </w:pPr>
+      <w:r>
+        <w:rPr>
+          <w:sz w:val="24"/>
+          <w:szCs w:val="24"/>
+        </w:rPr>
+        <w:t>RMSE is satisfactory</w:t>
+      </w:r>
+    </w:p>
+    <w:p>
+      <w:pPr>
+        <w:pStyle w:val="ListParagraph"/>
+        <w:numPr>
+          <w:ilvl w:val="0"/>
+          <w:numId w:val="28"/>
+        </w:numPr>
+        <w:spacing w:line="360" w:lineRule="auto"/>
+        <w:rPr>
+          <w:sz w:val="24"/>
+          <w:szCs w:val="24"/>
+        </w:rPr>
+      </w:pPr>
+      <w:r>
+        <w:rPr>
+          <w:sz w:val="24"/>
+          <w:szCs w:val="24"/>
+        </w:rPr>
+        <w:t xml:space="preserve">Less than 20% (1/6) </w:t>
+      </w:r>
+      <w:r>
+        <w:rPr>
+          <w:sz w:val="24"/>
+          <w:szCs w:val="24"/>
+        </w:rPr>
+        <w:t>of the range of Target</w:t>
+      </w:r>
+    </w:p>
+    <w:p>
+      <w:pPr>
+        <w:pStyle w:val="ListParagraph"/>
+        <w:numPr>
+          <w:ilvl w:val="0"/>
+          <w:numId w:val="28"/>
+        </w:numPr>
+        <w:spacing w:line="360" w:lineRule="auto"/>
+        <w:rPr>
+          <w:sz w:val="24"/>
+          <w:szCs w:val="24"/>
+        </w:rPr>
+      </w:pPr>
+      <w:r>
+        <w:rPr>
+          <w:sz w:val="24"/>
+          <w:szCs w:val="24"/>
+        </w:rPr>
+        <w:t>L</w:t>
+      </w:r>
+      <w:r>
+        <w:rPr>
+          <w:sz w:val="24"/>
+          <w:szCs w:val="24"/>
+        </w:rPr>
+        <w:t>ess than the standard deviation of Target</w:t>
+      </w:r>
+    </w:p>
+    <w:p>
+      <w:pPr>
+        <w:spacing w:line="360" w:lineRule="auto"/>
+        <w:rPr>
+          <w:sz w:val="24"/>
+          <w:szCs w:val="24"/>
+        </w:rPr>
+      </w:pPr>
+      <w:r>
+        <w:drawing>
+          <wp:inline distT="0" distB="0" distL="0" distR="0" wp14:anchorId="5EB0245B" wp14:editId="1CB48287">
+            <wp:extent cx="1513636" cy="1080000"/>
+            <wp:effectExtent l="0" t="0" r="0" b="6350"/>
+            <wp:docPr id="41" name="Picture 41" descr="Text&#10;&#10;Description automatically generated with medium confidence"/>
+            <wp:cNvGraphicFramePr>
+              <a:graphicFrameLocks xmlns:a="http://schemas.openxmlformats.org/drawingml/2006/main" noChangeAspect="1"/>
+            </wp:cNvGraphicFramePr>
+            <a:graphic xmlns:a="http://schemas.openxmlformats.org/drawingml/2006/main">
+              <a:graphicData uri="http://schemas.openxmlformats.org/drawingml/2006/picture">
+                <pic:pic xmlns:pic="http://schemas.openxmlformats.org/drawingml/2006/picture">
+                  <pic:nvPicPr>
+                    <pic:cNvPr id="41" name="Picture 41" descr="Text&#10;&#10;Description automatically generated with medium confidence"/>
+                    <pic:cNvPicPr/>
+                  </pic:nvPicPr>
+                  <pic:blipFill>
+                    <a:blip r:embed="rId21"/>
+                    <a:stretch>
+                      <a:fillRect/>
+                    </a:stretch>
+                  </pic:blipFill>
+                  <pic:spPr>
+                    <a:xfrm>
+                      <a:off x="0" y="0"/>
+                      <a:ext cx="1513636" cy="1080000"/>
+                    </a:xfrm>
+                    <a:prstGeom prst="rect">
+                      <a:avLst/>
+                    </a:prstGeom>
+                  </pic:spPr>
+                </pic:pic>
+              </a:graphicData>
+            </a:graphic>
+          </wp:inline>
+        </w:drawing>
+      </w:r>
+      <w:r>
+        <w:rPr>
+          <w:sz w:val="24"/>
+          <w:szCs w:val="24"/>
+        </w:rPr>
         <w:br w:type="page"/>
       </w:r>
     </w:p>
@@ -13560,6 +13829,342 @@
         <w:lastRenderedPageBreak/>
         <w:t>Conclusion</w:t>
       </w:r>
+    </w:p>
+    <w:p>
+      <w:pPr>
+        <w:pStyle w:val="Heading2"/>
+        <w:numPr>
+          <w:ilvl w:val="0"/>
+          <w:numId w:val="0"/>
+        </w:numPr>
+        <w:spacing w:line="360" w:lineRule="auto"/>
+        <w:ind w:left="360" w:hanging="360"/>
+        <w:rPr>
+          <w:sz w:val="29"/>
+          <w:szCs w:val="29"/>
+        </w:rPr>
+      </w:pPr>
+      <w:r>
+        <w:rPr>
+          <w:sz w:val="29"/>
+          <w:szCs w:val="29"/>
+        </w:rPr>
+        <w:t>Summary</w:t>
+      </w:r>
+    </w:p>
+    <w:p>
+      <w:pPr>
+        <w:spacing w:line="360" w:lineRule="auto"/>
+        <w:rPr>
+          <w:sz w:val="24"/>
+          <w:szCs w:val="24"/>
+        </w:rPr>
+      </w:pPr>
+      <w:r>
+        <w:rPr>
+          <w:sz w:val="24"/>
+          <w:szCs w:val="24"/>
+        </w:rPr>
+        <w:t xml:space="preserve">By knowing the company size &amp; location, whether one lives in the country of their company, the job’s popularity, </w:t>
+      </w:r>
+      <w:r>
+        <w:rPr>
+          <w:sz w:val="24"/>
+          <w:szCs w:val="24"/>
+        </w:rPr>
+        <w:t xml:space="preserve">one’s experience level, </w:t>
+      </w:r>
+      <w:r>
+        <w:rPr>
+          <w:sz w:val="24"/>
+          <w:szCs w:val="24"/>
+        </w:rPr>
+        <w:t xml:space="preserve">and the percentage of work done remotely, the Salary for a Data Science Job </w:t>
+      </w:r>
+      <w:r>
+        <w:rPr>
+          <w:b/>
+          <w:bCs/>
+          <w:sz w:val="24"/>
+          <w:szCs w:val="24"/>
+        </w:rPr>
+        <w:t>can</w:t>
+      </w:r>
+      <w:r>
+        <w:rPr>
+          <w:sz w:val="24"/>
+          <w:szCs w:val="24"/>
+        </w:rPr>
+        <w:t xml:space="preserve"> be accurately calculated.</w:t>
+      </w:r>
+    </w:p>
+    <w:p>
+      <w:pPr>
+        <w:spacing w:line="360" w:lineRule="auto"/>
+        <w:rPr>
+          <w:sz w:val="24"/>
+          <w:szCs w:val="24"/>
+        </w:rPr>
+      </w:pPr>
+      <w:r>
+        <w:rPr>
+          <w:sz w:val="24"/>
+          <w:szCs w:val="24"/>
+        </w:rPr>
+        <w:t>Through intense transformations and cleaning, and exploring a variety of models, Support Vector Regression was found to be the best model for predicting salaries, given the available data.</w:t>
+      </w:r>
+    </w:p>
+    <w:p>
+      <w:pPr>
+        <w:pStyle w:val="Heading2"/>
+        <w:numPr>
+          <w:ilvl w:val="0"/>
+          <w:numId w:val="0"/>
+        </w:numPr>
+        <w:spacing w:line="360" w:lineRule="auto"/>
+        <w:ind w:left="360" w:hanging="360"/>
+        <w:rPr>
+          <w:sz w:val="29"/>
+          <w:szCs w:val="29"/>
+        </w:rPr>
+      </w:pPr>
+      <w:r>
+        <w:rPr>
+          <w:sz w:val="29"/>
+          <w:szCs w:val="29"/>
+        </w:rPr>
+        <w:t>Areas of Improvement</w:t>
+      </w:r>
+    </w:p>
+    <w:p>
+      <w:pPr>
+        <w:spacing w:line="360" w:lineRule="auto"/>
+        <w:rPr>
+          <w:sz w:val="24"/>
+          <w:szCs w:val="24"/>
+        </w:rPr>
+      </w:pPr>
+      <w:r>
+        <w:rPr>
+          <w:sz w:val="24"/>
+          <w:szCs w:val="24"/>
+        </w:rPr>
+        <w:t>While the model can be considered satisfactory, there are a few areas which could be done better.</w:t>
+      </w:r>
+    </w:p>
+    <w:p>
+      <w:pPr>
+        <w:pStyle w:val="Heading3"/>
+        <w:numPr>
+          <w:ilvl w:val="0"/>
+          <w:numId w:val="32"/>
+        </w:numPr>
+        <w:spacing w:line="360" w:lineRule="auto"/>
+        <w:rPr>
+          <w:sz w:val="26"/>
+          <w:szCs w:val="26"/>
+        </w:rPr>
+      </w:pPr>
+      <w:r>
+        <w:rPr>
+          <w:sz w:val="26"/>
+          <w:szCs w:val="26"/>
+        </w:rPr>
+        <w:t>Standardization of `</w:t>
+      </w:r>
+      <w:proofErr w:type="spellStart"/>
+      <w:r>
+        <w:rPr>
+          <w:sz w:val="26"/>
+          <w:szCs w:val="26"/>
+        </w:rPr>
+        <w:t>job_title</w:t>
+      </w:r>
+      <w:proofErr w:type="spellEnd"/>
+      <w:r>
+        <w:rPr>
+          <w:sz w:val="26"/>
+          <w:szCs w:val="26"/>
+        </w:rPr>
+        <w:t>`</w:t>
+      </w:r>
+    </w:p>
+    <w:p>
+      <w:pPr>
+        <w:spacing w:line="360" w:lineRule="auto"/>
+        <w:rPr>
+          <w:sz w:val="24"/>
+          <w:szCs w:val="24"/>
+        </w:rPr>
+      </w:pPr>
+      <w:r>
+        <w:rPr>
+          <w:sz w:val="24"/>
+          <w:szCs w:val="24"/>
+        </w:rPr>
+        <w:t>A less assumptive method could be used to group titles, such as Clustering or Analysis of Variance. Natural Language Processing could even be employed to extract meaningful differences between titles.</w:t>
+      </w:r>
+    </w:p>
+    <w:p>
+      <w:pPr>
+        <w:pStyle w:val="Heading3"/>
+        <w:numPr>
+          <w:ilvl w:val="0"/>
+          <w:numId w:val="32"/>
+        </w:numPr>
+        <w:spacing w:line="360" w:lineRule="auto"/>
+        <w:rPr>
+          <w:sz w:val="26"/>
+          <w:szCs w:val="26"/>
+        </w:rPr>
+      </w:pPr>
+      <w:r>
+        <w:rPr>
+          <w:sz w:val="26"/>
+          <w:szCs w:val="26"/>
+        </w:rPr>
+        <w:t>Min-Max Normalization</w:t>
+      </w:r>
+      <w:r>
+        <w:rPr>
+          <w:sz w:val="26"/>
+          <w:szCs w:val="26"/>
+        </w:rPr>
+        <w:t xml:space="preserve"> (MMN)</w:t>
+      </w:r>
+    </w:p>
+    <w:p>
+      <w:pPr>
+        <w:spacing w:line="360" w:lineRule="auto"/>
+        <w:rPr>
+          <w:sz w:val="24"/>
+          <w:szCs w:val="24"/>
+        </w:rPr>
+      </w:pPr>
+      <w:r>
+        <w:rPr>
+          <w:sz w:val="24"/>
+          <w:szCs w:val="24"/>
+        </w:rPr>
+        <w:t>M</w:t>
+      </w:r>
+      <w:r>
+        <w:rPr>
+          <w:sz w:val="24"/>
+          <w:szCs w:val="24"/>
+        </w:rPr>
+        <w:t>MN</w:t>
+      </w:r>
+      <w:r>
+        <w:rPr>
+          <w:sz w:val="24"/>
+          <w:szCs w:val="24"/>
+        </w:rPr>
+        <w:t xml:space="preserve"> worked well for columns with well-defined domains – </w:t>
+      </w:r>
+      <w:proofErr w:type="spellStart"/>
+      <w:r>
+        <w:rPr>
+          <w:sz w:val="24"/>
+          <w:szCs w:val="24"/>
+        </w:rPr>
+        <w:t>company_size</w:t>
+      </w:r>
+      <w:proofErr w:type="spellEnd"/>
+      <w:r>
+        <w:rPr>
+          <w:sz w:val="24"/>
+          <w:szCs w:val="24"/>
+        </w:rPr>
+        <w:t xml:space="preserve">, </w:t>
+      </w:r>
+      <w:proofErr w:type="spellStart"/>
+      <w:r>
+        <w:rPr>
+          <w:sz w:val="24"/>
+          <w:szCs w:val="24"/>
+        </w:rPr>
+        <w:t>company_location</w:t>
+      </w:r>
+      <w:proofErr w:type="spellEnd"/>
+      <w:r>
+        <w:rPr>
+          <w:sz w:val="24"/>
+          <w:szCs w:val="24"/>
+        </w:rPr>
+        <w:t xml:space="preserve">, </w:t>
+      </w:r>
+      <w:proofErr w:type="spellStart"/>
+      <w:r>
+        <w:rPr>
+          <w:sz w:val="24"/>
+          <w:szCs w:val="24"/>
+        </w:rPr>
+        <w:t>experience_level</w:t>
+      </w:r>
+      <w:proofErr w:type="spellEnd"/>
+      <w:r>
+        <w:rPr>
+          <w:sz w:val="24"/>
+          <w:szCs w:val="24"/>
+        </w:rPr>
+        <w:t xml:space="preserve">, &amp; </w:t>
+      </w:r>
+      <w:proofErr w:type="spellStart"/>
+      <w:r>
+        <w:rPr>
+          <w:sz w:val="24"/>
+          <w:szCs w:val="24"/>
+        </w:rPr>
+        <w:t>remote_ratio</w:t>
+      </w:r>
+      <w:proofErr w:type="spellEnd"/>
+      <w:r>
+        <w:rPr>
+          <w:sz w:val="24"/>
+          <w:szCs w:val="24"/>
+        </w:rPr>
+        <w:t xml:space="preserve">. </w:t>
+      </w:r>
+      <w:r>
+        <w:rPr>
+          <w:sz w:val="24"/>
+          <w:szCs w:val="24"/>
+        </w:rPr>
+        <w:t xml:space="preserve">For this dataset, MMN could be applied on </w:t>
+      </w:r>
+      <w:proofErr w:type="spellStart"/>
+      <w:r>
+        <w:rPr>
+          <w:sz w:val="24"/>
+          <w:szCs w:val="24"/>
+        </w:rPr>
+        <w:t>job_popularity</w:t>
+      </w:r>
+      <w:proofErr w:type="spellEnd"/>
+      <w:r>
+        <w:rPr>
+          <w:sz w:val="24"/>
+          <w:szCs w:val="24"/>
+        </w:rPr>
+        <w:t xml:space="preserve"> because there were limited job titles, but the data would have to be re-transformed and the model retrained in order to predict on new popularities. The same principle goes for </w:t>
+      </w:r>
+      <w:proofErr w:type="spellStart"/>
+      <w:r>
+        <w:rPr>
+          <w:sz w:val="24"/>
+          <w:szCs w:val="24"/>
+        </w:rPr>
+        <w:t>work_year</w:t>
+      </w:r>
+      <w:proofErr w:type="spellEnd"/>
+      <w:r>
+        <w:rPr>
+          <w:sz w:val="24"/>
+          <w:szCs w:val="24"/>
+        </w:rPr>
+        <w:t>, though it was not used in the final model. Perhaps another form of normalization would work better.</w:t>
+      </w:r>
       <w:r>
         <w:rPr>
           <w:sz w:val="24"/>
@@ -13599,7 +14204,7 @@
       <w:r>
         <w:t xml:space="preserve">Raj, A. (2020, October 3). Unlocking the True Power of Support Vector Regression. Medium. </w:t>
       </w:r>
-      <w:hyperlink r:id="rId20" w:history="1">
+      <w:hyperlink r:id="rId22" w:history="1">
         <w:r>
           <w:rPr>
             <w:rStyle w:val="Hyperlink"/>
@@ -13627,7 +14232,7 @@
       <w:r>
         <w:t xml:space="preserve">. Medium. </w:t>
       </w:r>
-      <w:hyperlink r:id="rId21" w:history="1">
+      <w:hyperlink r:id="rId23" w:history="1">
         <w:r>
           <w:rPr>
             <w:rStyle w:val="Hyperlink"/>
@@ -13668,7 +14273,7 @@
       <w:r>
         <w:t xml:space="preserve"> [Video]. YouTube. </w:t>
       </w:r>
-      <w:hyperlink r:id="rId22" w:history="1">
+      <w:hyperlink r:id="rId24" w:history="1">
         <w:r>
           <w:rPr>
             <w:rStyle w:val="Hyperlink"/>
@@ -13709,7 +14314,7 @@
       <w:r>
         <w:t xml:space="preserve"> [Video]. YouTube. </w:t>
       </w:r>
-      <w:hyperlink r:id="rId23" w:history="1">
+      <w:hyperlink r:id="rId25" w:history="1">
         <w:r>
           <w:rPr>
             <w:rStyle w:val="Hyperlink"/>
@@ -13750,7 +14355,7 @@
       <w:r>
         <w:t xml:space="preserve"> [Video]. YouTube. </w:t>
       </w:r>
-      <w:hyperlink r:id="rId24" w:history="1">
+      <w:hyperlink r:id="rId26" w:history="1">
         <w:r>
           <w:rPr>
             <w:rStyle w:val="Hyperlink"/>
@@ -13791,7 +14396,7 @@
       <w:r>
         <w:t xml:space="preserve"> [Video]. YouTube. </w:t>
       </w:r>
-      <w:hyperlink r:id="rId25" w:history="1">
+      <w:hyperlink r:id="rId27" w:history="1">
         <w:r>
           <w:rPr>
             <w:rStyle w:val="Hyperlink"/>
@@ -13804,7 +14409,7 @@
       </w:r>
     </w:p>
     <w:sectPr>
-      <w:footerReference w:type="default" r:id="rId26"/>
+      <w:footerReference w:type="default" r:id="rId28"/>
       <w:pgSz w:w="12240" w:h="15840" w:code="1"/>
       <w:pgMar w:top="1440" w:right="1440" w:bottom="1440" w:left="1440" w:header="720" w:footer="864" w:gutter="0"/>
       <w:pgNumType w:start="0"/>
@@ -14172,6 +14777,208 @@
     </w:lvl>
   </w:abstractNum>
   <w:abstractNum w:abstractNumId="11" w15:restartNumberingAfterBreak="0">
+    <w:nsid w:val="0B2D5E17"/>
+    <w:multiLevelType w:val="hybridMultilevel"/>
+    <w:tmpl w:val="C8223B5E"/>
+    <w:lvl w:ilvl="0" w:tplc="48090001">
+      <w:start w:val="1"/>
+      <w:numFmt w:val="bullet"/>
+      <w:lvlText w:val=""/>
+      <w:lvlJc w:val="left"/>
+      <w:pPr>
+        <w:ind w:left="720" w:hanging="360"/>
+      </w:pPr>
+      <w:rPr>
+        <w:rFonts w:ascii="Symbol" w:hAnsi="Symbol" w:hint="default"/>
+      </w:rPr>
+    </w:lvl>
+    <w:lvl w:ilvl="1" w:tplc="48090003" w:tentative="1">
+      <w:start w:val="1"/>
+      <w:numFmt w:val="bullet"/>
+      <w:lvlText w:val="o"/>
+      <w:lvlJc w:val="left"/>
+      <w:pPr>
+        <w:ind w:left="1440" w:hanging="360"/>
+      </w:pPr>
+      <w:rPr>
+        <w:rFonts w:ascii="Courier New" w:hAnsi="Courier New" w:cs="Courier New" w:hint="default"/>
+      </w:rPr>
+    </w:lvl>
+    <w:lvl w:ilvl="2" w:tplc="48090005" w:tentative="1">
+      <w:start w:val="1"/>
+      <w:numFmt w:val="bullet"/>
+      <w:lvlText w:val=""/>
+      <w:lvlJc w:val="left"/>
+      <w:pPr>
+        <w:ind w:left="2160" w:hanging="360"/>
+      </w:pPr>
+      <w:rPr>
+        <w:rFonts w:ascii="Wingdings" w:hAnsi="Wingdings" w:hint="default"/>
+      </w:rPr>
+    </w:lvl>
+    <w:lvl w:ilvl="3" w:tplc="48090001" w:tentative="1">
+      <w:start w:val="1"/>
+      <w:numFmt w:val="bullet"/>
+      <w:lvlText w:val=""/>
+      <w:lvlJc w:val="left"/>
+      <w:pPr>
+        <w:ind w:left="2880" w:hanging="360"/>
+      </w:pPr>
+      <w:rPr>
+        <w:rFonts w:ascii="Symbol" w:hAnsi="Symbol" w:hint="default"/>
+      </w:rPr>
+    </w:lvl>
+    <w:lvl w:ilvl="4" w:tplc="48090003" w:tentative="1">
+      <w:start w:val="1"/>
+      <w:numFmt w:val="bullet"/>
+      <w:lvlText w:val="o"/>
+      <w:lvlJc w:val="left"/>
+      <w:pPr>
+        <w:ind w:left="3600" w:hanging="360"/>
+      </w:pPr>
+      <w:rPr>
+        <w:rFonts w:ascii="Courier New" w:hAnsi="Courier New" w:cs="Courier New" w:hint="default"/>
+      </w:rPr>
+    </w:lvl>
+    <w:lvl w:ilvl="5" w:tplc="48090005" w:tentative="1">
+      <w:start w:val="1"/>
+      <w:numFmt w:val="bullet"/>
+      <w:lvlText w:val=""/>
+      <w:lvlJc w:val="left"/>
+      <w:pPr>
+        <w:ind w:left="4320" w:hanging="360"/>
+      </w:pPr>
+      <w:rPr>
+        <w:rFonts w:ascii="Wingdings" w:hAnsi="Wingdings" w:hint="default"/>
+      </w:rPr>
+    </w:lvl>
+    <w:lvl w:ilvl="6" w:tplc="48090001" w:tentative="1">
+      <w:start w:val="1"/>
+      <w:numFmt w:val="bullet"/>
+      <w:lvlText w:val=""/>
+      <w:lvlJc w:val="left"/>
+      <w:pPr>
+        <w:ind w:left="5040" w:hanging="360"/>
+      </w:pPr>
+      <w:rPr>
+        <w:rFonts w:ascii="Symbol" w:hAnsi="Symbol" w:hint="default"/>
+      </w:rPr>
+    </w:lvl>
+    <w:lvl w:ilvl="7" w:tplc="48090003" w:tentative="1">
+      <w:start w:val="1"/>
+      <w:numFmt w:val="bullet"/>
+      <w:lvlText w:val="o"/>
+      <w:lvlJc w:val="left"/>
+      <w:pPr>
+        <w:ind w:left="5760" w:hanging="360"/>
+      </w:pPr>
+      <w:rPr>
+        <w:rFonts w:ascii="Courier New" w:hAnsi="Courier New" w:cs="Courier New" w:hint="default"/>
+      </w:rPr>
+    </w:lvl>
+    <w:lvl w:ilvl="8" w:tplc="48090005" w:tentative="1">
+      <w:start w:val="1"/>
+      <w:numFmt w:val="bullet"/>
+      <w:lvlText w:val=""/>
+      <w:lvlJc w:val="left"/>
+      <w:pPr>
+        <w:ind w:left="6480" w:hanging="360"/>
+      </w:pPr>
+      <w:rPr>
+        <w:rFonts w:ascii="Wingdings" w:hAnsi="Wingdings" w:hint="default"/>
+      </w:rPr>
+    </w:lvl>
+  </w:abstractNum>
+  <w:abstractNum w:abstractNumId="12" w15:restartNumberingAfterBreak="0">
+    <w:nsid w:val="121618D6"/>
+    <w:multiLevelType w:val="hybridMultilevel"/>
+    <w:tmpl w:val="196828FC"/>
+    <w:lvl w:ilvl="0" w:tplc="FFFFFFFF">
+      <w:start w:val="1"/>
+      <w:numFmt w:val="decimal"/>
+      <w:lvlText w:val="%1."/>
+      <w:lvlJc w:val="left"/>
+      <w:pPr>
+        <w:ind w:left="720" w:hanging="360"/>
+      </w:pPr>
+      <w:rPr>
+        <w:rFonts w:hint="default"/>
+      </w:rPr>
+    </w:lvl>
+    <w:lvl w:ilvl="1" w:tplc="FFFFFFFF" w:tentative="1">
+      <w:start w:val="1"/>
+      <w:numFmt w:val="lowerLetter"/>
+      <w:lvlText w:val="%2."/>
+      <w:lvlJc w:val="left"/>
+      <w:pPr>
+        <w:ind w:left="1440" w:hanging="360"/>
+      </w:pPr>
+    </w:lvl>
+    <w:lvl w:ilvl="2" w:tplc="FFFFFFFF" w:tentative="1">
+      <w:start w:val="1"/>
+      <w:numFmt w:val="lowerRoman"/>
+      <w:lvlText w:val="%3."/>
+      <w:lvlJc w:val="right"/>
+      <w:pPr>
+        <w:ind w:left="2160" w:hanging="180"/>
+      </w:pPr>
+    </w:lvl>
+    <w:lvl w:ilvl="3" w:tplc="FFFFFFFF" w:tentative="1">
+      <w:start w:val="1"/>
+      <w:numFmt w:val="decimal"/>
+      <w:lvlText w:val="%4."/>
+      <w:lvlJc w:val="left"/>
+      <w:pPr>
+        <w:ind w:left="2880" w:hanging="360"/>
+      </w:pPr>
+    </w:lvl>
+    <w:lvl w:ilvl="4" w:tplc="FFFFFFFF" w:tentative="1">
+      <w:start w:val="1"/>
+      <w:numFmt w:val="lowerLetter"/>
+      <w:lvlText w:val="%5."/>
+      <w:lvlJc w:val="left"/>
+      <w:pPr>
+        <w:ind w:left="3600" w:hanging="360"/>
+      </w:pPr>
+    </w:lvl>
+    <w:lvl w:ilvl="5" w:tplc="FFFFFFFF" w:tentative="1">
+      <w:start w:val="1"/>
+      <w:numFmt w:val="lowerRoman"/>
+      <w:lvlText w:val="%6."/>
+      <w:lvlJc w:val="right"/>
+      <w:pPr>
+        <w:ind w:left="4320" w:hanging="180"/>
+      </w:pPr>
+    </w:lvl>
+    <w:lvl w:ilvl="6" w:tplc="FFFFFFFF" w:tentative="1">
+      <w:start w:val="1"/>
+      <w:numFmt w:val="decimal"/>
+      <w:lvlText w:val="%7."/>
+      <w:lvlJc w:val="left"/>
+      <w:pPr>
+        <w:ind w:left="5040" w:hanging="360"/>
+      </w:pPr>
+    </w:lvl>
+    <w:lvl w:ilvl="7" w:tplc="FFFFFFFF" w:tentative="1">
+      <w:start w:val="1"/>
+      <w:numFmt w:val="lowerLetter"/>
+      <w:lvlText w:val="%8."/>
+      <w:lvlJc w:val="left"/>
+      <w:pPr>
+        <w:ind w:left="5760" w:hanging="360"/>
+      </w:pPr>
+    </w:lvl>
+    <w:lvl w:ilvl="8" w:tplc="FFFFFFFF" w:tentative="1">
+      <w:start w:val="1"/>
+      <w:numFmt w:val="lowerRoman"/>
+      <w:lvlText w:val="%9."/>
+      <w:lvlJc w:val="right"/>
+      <w:pPr>
+        <w:ind w:left="6480" w:hanging="180"/>
+      </w:pPr>
+    </w:lvl>
+  </w:abstractNum>
+  <w:abstractNum w:abstractNumId="13" w15:restartNumberingAfterBreak="0">
     <w:nsid w:val="217B1473"/>
     <w:multiLevelType w:val="hybridMultilevel"/>
     <w:tmpl w:val="784C5AA0"/>
@@ -14261,7 +15068,7 @@
       </w:pPr>
     </w:lvl>
   </w:abstractNum>
-  <w:abstractNum w:abstractNumId="12" w15:restartNumberingAfterBreak="0">
+  <w:abstractNum w:abstractNumId="14" w15:restartNumberingAfterBreak="0">
     <w:nsid w:val="2406209B"/>
     <w:multiLevelType w:val="hybridMultilevel"/>
     <w:tmpl w:val="1F0C85B2"/>
@@ -14374,7 +15181,7 @@
       </w:rPr>
     </w:lvl>
   </w:abstractNum>
-  <w:abstractNum w:abstractNumId="13" w15:restartNumberingAfterBreak="0">
+  <w:abstractNum w:abstractNumId="15" w15:restartNumberingAfterBreak="0">
     <w:nsid w:val="26FE0C05"/>
     <w:multiLevelType w:val="hybridMultilevel"/>
     <w:tmpl w:val="BE229306"/>
@@ -14487,7 +15294,96 @@
       </w:rPr>
     </w:lvl>
   </w:abstractNum>
-  <w:abstractNum w:abstractNumId="14" w15:restartNumberingAfterBreak="0">
+  <w:abstractNum w:abstractNumId="16" w15:restartNumberingAfterBreak="0">
+    <w:nsid w:val="2A333178"/>
+    <w:multiLevelType w:val="hybridMultilevel"/>
+    <w:tmpl w:val="A4EA2ABA"/>
+    <w:lvl w:ilvl="0" w:tplc="FFFFFFFF">
+      <w:start w:val="1"/>
+      <w:numFmt w:val="decimal"/>
+      <w:lvlText w:val="%1."/>
+      <w:lvlJc w:val="left"/>
+      <w:pPr>
+        <w:ind w:left="360" w:hanging="360"/>
+      </w:pPr>
+      <w:rPr>
+        <w:rFonts w:hint="default"/>
+      </w:rPr>
+    </w:lvl>
+    <w:lvl w:ilvl="1" w:tplc="48090019">
+      <w:start w:val="1"/>
+      <w:numFmt w:val="lowerLetter"/>
+      <w:lvlText w:val="%2."/>
+      <w:lvlJc w:val="left"/>
+      <w:pPr>
+        <w:ind w:left="1080" w:hanging="360"/>
+      </w:pPr>
+    </w:lvl>
+    <w:lvl w:ilvl="2" w:tplc="4809001B" w:tentative="1">
+      <w:start w:val="1"/>
+      <w:numFmt w:val="lowerRoman"/>
+      <w:lvlText w:val="%3."/>
+      <w:lvlJc w:val="right"/>
+      <w:pPr>
+        <w:ind w:left="1800" w:hanging="180"/>
+      </w:pPr>
+    </w:lvl>
+    <w:lvl w:ilvl="3" w:tplc="4809000F" w:tentative="1">
+      <w:start w:val="1"/>
+      <w:numFmt w:val="decimal"/>
+      <w:lvlText w:val="%4."/>
+      <w:lvlJc w:val="left"/>
+      <w:pPr>
+        <w:ind w:left="2520" w:hanging="360"/>
+      </w:pPr>
+    </w:lvl>
+    <w:lvl w:ilvl="4" w:tplc="48090019" w:tentative="1">
+      <w:start w:val="1"/>
+      <w:numFmt w:val="lowerLetter"/>
+      <w:lvlText w:val="%5."/>
+      <w:lvlJc w:val="left"/>
+      <w:pPr>
+        <w:ind w:left="3240" w:hanging="360"/>
+      </w:pPr>
+    </w:lvl>
+    <w:lvl w:ilvl="5" w:tplc="4809001B" w:tentative="1">
+      <w:start w:val="1"/>
+      <w:numFmt w:val="lowerRoman"/>
+      <w:lvlText w:val="%6."/>
+      <w:lvlJc w:val="right"/>
+      <w:pPr>
+        <w:ind w:left="3960" w:hanging="180"/>
+      </w:pPr>
+    </w:lvl>
+    <w:lvl w:ilvl="6" w:tplc="4809000F" w:tentative="1">
+      <w:start w:val="1"/>
+      <w:numFmt w:val="decimal"/>
+      <w:lvlText w:val="%7."/>
+      <w:lvlJc w:val="left"/>
+      <w:pPr>
+        <w:ind w:left="4680" w:hanging="360"/>
+      </w:pPr>
+    </w:lvl>
+    <w:lvl w:ilvl="7" w:tplc="48090019" w:tentative="1">
+      <w:start w:val="1"/>
+      <w:numFmt w:val="lowerLetter"/>
+      <w:lvlText w:val="%8."/>
+      <w:lvlJc w:val="left"/>
+      <w:pPr>
+        <w:ind w:left="5400" w:hanging="360"/>
+      </w:pPr>
+    </w:lvl>
+    <w:lvl w:ilvl="8" w:tplc="4809001B" w:tentative="1">
+      <w:start w:val="1"/>
+      <w:numFmt w:val="lowerRoman"/>
+      <w:lvlText w:val="%9."/>
+      <w:lvlJc w:val="right"/>
+      <w:pPr>
+        <w:ind w:left="6120" w:hanging="180"/>
+      </w:pPr>
+    </w:lvl>
+  </w:abstractNum>
+  <w:abstractNum w:abstractNumId="17" w15:restartNumberingAfterBreak="0">
     <w:nsid w:val="309503F0"/>
     <w:multiLevelType w:val="hybridMultilevel"/>
     <w:tmpl w:val="65B41560"/>
@@ -14600,7 +15496,7 @@
       </w:rPr>
     </w:lvl>
   </w:abstractNum>
-  <w:abstractNum w:abstractNumId="15" w15:restartNumberingAfterBreak="0">
+  <w:abstractNum w:abstractNumId="18" w15:restartNumberingAfterBreak="0">
     <w:nsid w:val="3C8A4B8B"/>
     <w:multiLevelType w:val="hybridMultilevel"/>
     <w:tmpl w:val="93583BAA"/>
@@ -14713,7 +15609,7 @@
       </w:rPr>
     </w:lvl>
   </w:abstractNum>
-  <w:abstractNum w:abstractNumId="16" w15:restartNumberingAfterBreak="0">
+  <w:abstractNum w:abstractNumId="19" w15:restartNumberingAfterBreak="0">
     <w:nsid w:val="425B5AC6"/>
     <w:multiLevelType w:val="hybridMultilevel"/>
     <w:tmpl w:val="4C70FC40"/>
@@ -14802,7 +15698,96 @@
       </w:pPr>
     </w:lvl>
   </w:abstractNum>
-  <w:abstractNum w:abstractNumId="17" w15:restartNumberingAfterBreak="0">
+  <w:abstractNum w:abstractNumId="20" w15:restartNumberingAfterBreak="0">
+    <w:nsid w:val="452A2E13"/>
+    <w:multiLevelType w:val="hybridMultilevel"/>
+    <w:tmpl w:val="196828FC"/>
+    <w:lvl w:ilvl="0" w:tplc="36E09FEE">
+      <w:start w:val="1"/>
+      <w:numFmt w:val="decimal"/>
+      <w:lvlText w:val="%1."/>
+      <w:lvlJc w:val="left"/>
+      <w:pPr>
+        <w:ind w:left="720" w:hanging="360"/>
+      </w:pPr>
+      <w:rPr>
+        <w:rFonts w:hint="default"/>
+      </w:rPr>
+    </w:lvl>
+    <w:lvl w:ilvl="1" w:tplc="48090019" w:tentative="1">
+      <w:start w:val="1"/>
+      <w:numFmt w:val="lowerLetter"/>
+      <w:lvlText w:val="%2."/>
+      <w:lvlJc w:val="left"/>
+      <w:pPr>
+        <w:ind w:left="1440" w:hanging="360"/>
+      </w:pPr>
+    </w:lvl>
+    <w:lvl w:ilvl="2" w:tplc="4809001B" w:tentative="1">
+      <w:start w:val="1"/>
+      <w:numFmt w:val="lowerRoman"/>
+      <w:lvlText w:val="%3."/>
+      <w:lvlJc w:val="right"/>
+      <w:pPr>
+        <w:ind w:left="2160" w:hanging="180"/>
+      </w:pPr>
+    </w:lvl>
+    <w:lvl w:ilvl="3" w:tplc="4809000F" w:tentative="1">
+      <w:start w:val="1"/>
+      <w:numFmt w:val="decimal"/>
+      <w:lvlText w:val="%4."/>
+      <w:lvlJc w:val="left"/>
+      <w:pPr>
+        <w:ind w:left="2880" w:hanging="360"/>
+      </w:pPr>
+    </w:lvl>
+    <w:lvl w:ilvl="4" w:tplc="48090019" w:tentative="1">
+      <w:start w:val="1"/>
+      <w:numFmt w:val="lowerLetter"/>
+      <w:lvlText w:val="%5."/>
+      <w:lvlJc w:val="left"/>
+      <w:pPr>
+        <w:ind w:left="3600" w:hanging="360"/>
+      </w:pPr>
+    </w:lvl>
+    <w:lvl w:ilvl="5" w:tplc="4809001B" w:tentative="1">
+      <w:start w:val="1"/>
+      <w:numFmt w:val="lowerRoman"/>
+      <w:lvlText w:val="%6."/>
+      <w:lvlJc w:val="right"/>
+      <w:pPr>
+        <w:ind w:left="4320" w:hanging="180"/>
+      </w:pPr>
+    </w:lvl>
+    <w:lvl w:ilvl="6" w:tplc="4809000F" w:tentative="1">
+      <w:start w:val="1"/>
+      <w:numFmt w:val="decimal"/>
+      <w:lvlText w:val="%7."/>
+      <w:lvlJc w:val="left"/>
+      <w:pPr>
+        <w:ind w:left="5040" w:hanging="360"/>
+      </w:pPr>
+    </w:lvl>
+    <w:lvl w:ilvl="7" w:tplc="48090019" w:tentative="1">
+      <w:start w:val="1"/>
+      <w:numFmt w:val="lowerLetter"/>
+      <w:lvlText w:val="%8."/>
+      <w:lvlJc w:val="left"/>
+      <w:pPr>
+        <w:ind w:left="5760" w:hanging="360"/>
+      </w:pPr>
+    </w:lvl>
+    <w:lvl w:ilvl="8" w:tplc="4809001B" w:tentative="1">
+      <w:start w:val="1"/>
+      <w:numFmt w:val="lowerRoman"/>
+      <w:lvlText w:val="%9."/>
+      <w:lvlJc w:val="right"/>
+      <w:pPr>
+        <w:ind w:left="6480" w:hanging="180"/>
+      </w:pPr>
+    </w:lvl>
+  </w:abstractNum>
+  <w:abstractNum w:abstractNumId="21" w15:restartNumberingAfterBreak="0">
     <w:nsid w:val="485071C7"/>
     <w:multiLevelType w:val="hybridMultilevel"/>
     <w:tmpl w:val="4AEA5892"/>
@@ -14915,7 +15900,96 @@
       </w:rPr>
     </w:lvl>
   </w:abstractNum>
-  <w:abstractNum w:abstractNumId="18" w15:restartNumberingAfterBreak="0">
+  <w:abstractNum w:abstractNumId="22" w15:restartNumberingAfterBreak="0">
+    <w:nsid w:val="4BEC53FC"/>
+    <w:multiLevelType w:val="hybridMultilevel"/>
+    <w:tmpl w:val="7F3ED6CC"/>
+    <w:lvl w:ilvl="0" w:tplc="FFFFFFFF">
+      <w:start w:val="1"/>
+      <w:numFmt w:val="decimal"/>
+      <w:lvlText w:val="%1."/>
+      <w:lvlJc w:val="left"/>
+      <w:pPr>
+        <w:ind w:left="720" w:hanging="360"/>
+      </w:pPr>
+      <w:rPr>
+        <w:rFonts w:hint="default"/>
+      </w:rPr>
+    </w:lvl>
+    <w:lvl w:ilvl="1" w:tplc="48090019" w:tentative="1">
+      <w:start w:val="1"/>
+      <w:numFmt w:val="lowerLetter"/>
+      <w:lvlText w:val="%2."/>
+      <w:lvlJc w:val="left"/>
+      <w:pPr>
+        <w:ind w:left="1440" w:hanging="360"/>
+      </w:pPr>
+    </w:lvl>
+    <w:lvl w:ilvl="2" w:tplc="4809001B" w:tentative="1">
+      <w:start w:val="1"/>
+      <w:numFmt w:val="lowerRoman"/>
+      <w:lvlText w:val="%3."/>
+      <w:lvlJc w:val="right"/>
+      <w:pPr>
+        <w:ind w:left="2160" w:hanging="180"/>
+      </w:pPr>
+    </w:lvl>
+    <w:lvl w:ilvl="3" w:tplc="4809000F" w:tentative="1">
+      <w:start w:val="1"/>
+      <w:numFmt w:val="decimal"/>
+      <w:lvlText w:val="%4."/>
+      <w:lvlJc w:val="left"/>
+      <w:pPr>
+        <w:ind w:left="2880" w:hanging="360"/>
+      </w:pPr>
+    </w:lvl>
+    <w:lvl w:ilvl="4" w:tplc="48090019" w:tentative="1">
+      <w:start w:val="1"/>
+      <w:numFmt w:val="lowerLetter"/>
+      <w:lvlText w:val="%5."/>
+      <w:lvlJc w:val="left"/>
+      <w:pPr>
+        <w:ind w:left="3600" w:hanging="360"/>
+      </w:pPr>
+    </w:lvl>
+    <w:lvl w:ilvl="5" w:tplc="4809001B" w:tentative="1">
+      <w:start w:val="1"/>
+      <w:numFmt w:val="lowerRoman"/>
+      <w:lvlText w:val="%6."/>
+      <w:lvlJc w:val="right"/>
+      <w:pPr>
+        <w:ind w:left="4320" w:hanging="180"/>
+      </w:pPr>
+    </w:lvl>
+    <w:lvl w:ilvl="6" w:tplc="4809000F" w:tentative="1">
+      <w:start w:val="1"/>
+      <w:numFmt w:val="decimal"/>
+      <w:lvlText w:val="%7."/>
+      <w:lvlJc w:val="left"/>
+      <w:pPr>
+        <w:ind w:left="5040" w:hanging="360"/>
+      </w:pPr>
+    </w:lvl>
+    <w:lvl w:ilvl="7" w:tplc="48090019" w:tentative="1">
+      <w:start w:val="1"/>
+      <w:numFmt w:val="lowerLetter"/>
+      <w:lvlText w:val="%8."/>
+      <w:lvlJc w:val="left"/>
+      <w:pPr>
+        <w:ind w:left="5760" w:hanging="360"/>
+      </w:pPr>
+    </w:lvl>
+    <w:lvl w:ilvl="8" w:tplc="4809001B" w:tentative="1">
+      <w:start w:val="1"/>
+      <w:numFmt w:val="lowerRoman"/>
+      <w:lvlText w:val="%9."/>
+      <w:lvlJc w:val="right"/>
+      <w:pPr>
+        <w:ind w:left="6480" w:hanging="180"/>
+      </w:pPr>
+    </w:lvl>
+  </w:abstractNum>
+  <w:abstractNum w:abstractNumId="23" w15:restartNumberingAfterBreak="0">
     <w:nsid w:val="4F787987"/>
     <w:multiLevelType w:val="multilevel"/>
     <w:tmpl w:val="DBDC0512"/>
@@ -15041,7 +16115,7 @@
       </w:rPr>
     </w:lvl>
   </w:abstractNum>
-  <w:abstractNum w:abstractNumId="19" w15:restartNumberingAfterBreak="0">
+  <w:abstractNum w:abstractNumId="24" w15:restartNumberingAfterBreak="0">
     <w:nsid w:val="4F832A55"/>
     <w:multiLevelType w:val="hybridMultilevel"/>
     <w:tmpl w:val="6A802DDE"/>
@@ -15154,7 +16228,7 @@
       </w:rPr>
     </w:lvl>
   </w:abstractNum>
-  <w:abstractNum w:abstractNumId="20" w15:restartNumberingAfterBreak="0">
+  <w:abstractNum w:abstractNumId="25" w15:restartNumberingAfterBreak="0">
     <w:nsid w:val="53082D9A"/>
     <w:multiLevelType w:val="hybridMultilevel"/>
     <w:tmpl w:val="1E1C751A"/>
@@ -15243,7 +16317,7 @@
       </w:pPr>
     </w:lvl>
   </w:abstractNum>
-  <w:abstractNum w:abstractNumId="21" w15:restartNumberingAfterBreak="0">
+  <w:abstractNum w:abstractNumId="26" w15:restartNumberingAfterBreak="0">
     <w:nsid w:val="5B6203DF"/>
     <w:multiLevelType w:val="hybridMultilevel"/>
     <w:tmpl w:val="6D30461A"/>
@@ -15332,7 +16406,7 @@
       </w:pPr>
     </w:lvl>
   </w:abstractNum>
-  <w:abstractNum w:abstractNumId="22" w15:restartNumberingAfterBreak="0">
+  <w:abstractNum w:abstractNumId="27" w15:restartNumberingAfterBreak="0">
     <w:nsid w:val="657E5D71"/>
     <w:multiLevelType w:val="multilevel"/>
     <w:tmpl w:val="5F92E4C4"/>
@@ -15458,7 +16532,7 @@
       </w:rPr>
     </w:lvl>
   </w:abstractNum>
-  <w:abstractNum w:abstractNumId="23" w15:restartNumberingAfterBreak="0">
+  <w:abstractNum w:abstractNumId="28" w15:restartNumberingAfterBreak="0">
     <w:nsid w:val="71D82E5E"/>
     <w:multiLevelType w:val="hybridMultilevel"/>
     <w:tmpl w:val="1A048740"/>
@@ -15571,7 +16645,7 @@
       </w:rPr>
     </w:lvl>
   </w:abstractNum>
-  <w:abstractNum w:abstractNumId="24" w15:restartNumberingAfterBreak="0">
+  <w:abstractNum w:abstractNumId="29" w15:restartNumberingAfterBreak="0">
     <w:nsid w:val="7737420A"/>
     <w:multiLevelType w:val="hybridMultilevel"/>
     <w:tmpl w:val="91C0109C"/>
@@ -15665,10 +16739,10 @@
     <w:abstractNumId w:val="9"/>
   </w:num>
   <w:num w:numId="2" w16cid:durableId="955873970">
-    <w:abstractNumId w:val="22"/>
+    <w:abstractNumId w:val="27"/>
   </w:num>
   <w:num w:numId="3" w16cid:durableId="516505236">
-    <w:abstractNumId w:val="22"/>
+    <w:abstractNumId w:val="27"/>
     <w:lvlOverride w:ilvl="0">
       <w:startOverride w:val="1"/>
     </w:lvlOverride>
@@ -15704,7 +16778,7 @@
     <w:abstractNumId w:val="0"/>
   </w:num>
   <w:num w:numId="14" w16cid:durableId="1092359762">
-    <w:abstractNumId w:val="22"/>
+    <w:abstractNumId w:val="27"/>
     <w:lvlOverride w:ilvl="0">
       <w:startOverride w:val="1"/>
     </w:lvlOverride>
@@ -15734,43 +16808,58 @@
     </w:lvlOverride>
   </w:num>
   <w:num w:numId="15" w16cid:durableId="1680429981">
+    <w:abstractNumId w:val="23"/>
+  </w:num>
+  <w:num w:numId="16" w16cid:durableId="275674068">
+    <w:abstractNumId w:val="25"/>
+  </w:num>
+  <w:num w:numId="17" w16cid:durableId="929437197">
+    <w:abstractNumId w:val="19"/>
+  </w:num>
+  <w:num w:numId="18" w16cid:durableId="1851721920">
+    <w:abstractNumId w:val="24"/>
+  </w:num>
+  <w:num w:numId="19" w16cid:durableId="1214384403">
+    <w:abstractNumId w:val="26"/>
+  </w:num>
+  <w:num w:numId="20" w16cid:durableId="1664774846">
+    <w:abstractNumId w:val="14"/>
+  </w:num>
+  <w:num w:numId="21" w16cid:durableId="1045255648">
+    <w:abstractNumId w:val="21"/>
+  </w:num>
+  <w:num w:numId="22" w16cid:durableId="189727818">
     <w:abstractNumId w:val="18"/>
   </w:num>
-  <w:num w:numId="16" w16cid:durableId="275674068">
+  <w:num w:numId="23" w16cid:durableId="896353969">
+    <w:abstractNumId w:val="15"/>
+  </w:num>
+  <w:num w:numId="24" w16cid:durableId="647200458">
+    <w:abstractNumId w:val="13"/>
+  </w:num>
+  <w:num w:numId="25" w16cid:durableId="366835744">
+    <w:abstractNumId w:val="29"/>
+  </w:num>
+  <w:num w:numId="26" w16cid:durableId="468521874">
+    <w:abstractNumId w:val="28"/>
+  </w:num>
+  <w:num w:numId="27" w16cid:durableId="1871260512">
+    <w:abstractNumId w:val="17"/>
+  </w:num>
+  <w:num w:numId="28" w16cid:durableId="333383069">
+    <w:abstractNumId w:val="11"/>
+  </w:num>
+  <w:num w:numId="29" w16cid:durableId="680006760">
     <w:abstractNumId w:val="20"/>
   </w:num>
-  <w:num w:numId="17" w16cid:durableId="929437197">
-    <w:abstractNumId w:val="16"/>
-  </w:num>
-  <w:num w:numId="18" w16cid:durableId="1851721920">
-    <w:abstractNumId w:val="19"/>
-  </w:num>
-  <w:num w:numId="19" w16cid:durableId="1214384403">
-    <w:abstractNumId w:val="21"/>
-  </w:num>
-  <w:num w:numId="20" w16cid:durableId="1664774846">
+  <w:num w:numId="30" w16cid:durableId="2049797142">
     <w:abstractNumId w:val="12"/>
   </w:num>
-  <w:num w:numId="21" w16cid:durableId="1045255648">
-    <w:abstractNumId w:val="17"/>
+  <w:num w:numId="31" w16cid:durableId="940452241">
+    <w:abstractNumId w:val="22"/>
   </w:num>
-  <w:num w:numId="22" w16cid:durableId="189727818">
-    <w:abstractNumId w:val="15"/>
-  </w:num>
-  <w:num w:numId="23" w16cid:durableId="896353969">
-    <w:abstractNumId w:val="13"/>
-  </w:num>
-  <w:num w:numId="24" w16cid:durableId="647200458">
-    <w:abstractNumId w:val="11"/>
-  </w:num>
-  <w:num w:numId="25" w16cid:durableId="366835744">
-    <w:abstractNumId w:val="24"/>
-  </w:num>
-  <w:num w:numId="26" w16cid:durableId="468521874">
-    <w:abstractNumId w:val="23"/>
-  </w:num>
-  <w:num w:numId="27" w16cid:durableId="1871260512">
-    <w:abstractNumId w:val="14"/>
+  <w:num w:numId="32" w16cid:durableId="1943341257">
+    <w:abstractNumId w:val="16"/>
   </w:num>
 </w:numbering>
 </file>

</xml_diff>

<commit_message>
refactor(Cleaning & Correlation Analysis): move Outlier up to Cleaning & dedicate a section to CA
</commit_message>
<xml_diff>
--- a/documents/Report.docx
+++ b/documents/Report.docx
@@ -6190,7 +6190,8 @@
       <w:tblGrid>
         <w:gridCol w:w="2142"/>
         <w:gridCol w:w="4041"/>
-        <w:gridCol w:w="3167"/>
+        <w:gridCol w:w="49"/>
+        <w:gridCol w:w="3118"/>
       </w:tblGrid>
       <w:tr>
         <w:trPr>
@@ -6241,6 +6242,7 @@
         <w:tc>
           <w:tcPr>
             <w:tcW w:w="3167" w:type="dxa"/>
+            <w:gridSpan w:val="2"/>
           </w:tcPr>
           <w:p>
             <w:pPr>
@@ -6329,6 +6331,7 @@
         <w:tc>
           <w:tcPr>
             <w:tcW w:w="3167" w:type="dxa"/>
+            <w:gridSpan w:val="2"/>
           </w:tcPr>
           <w:p>
             <w:pPr>
@@ -6467,6 +6470,7 @@
         <w:tc>
           <w:tcPr>
             <w:tcW w:w="3167" w:type="dxa"/>
+            <w:gridSpan w:val="2"/>
           </w:tcPr>
           <w:p>
             <w:pPr>
@@ -6629,10 +6633,61 @@
               <w:t xml:space="preserve"> (96.9% of values)</w:t>
             </w:r>
           </w:p>
+          <w:p>
+            <w:pPr>
+              <w:spacing w:line="360" w:lineRule="auto"/>
+              <w:rPr>
+                <w:sz w:val="24"/>
+                <w:szCs w:val="24"/>
+              </w:rPr>
+            </w:pPr>
+            <w:r>
+              <w:rPr>
+                <w:sz w:val="24"/>
+                <w:szCs w:val="24"/>
+              </w:rPr>
+              <w:drawing>
+                <wp:inline distT="0" distB="0" distL="0" distR="0" wp14:anchorId="27D495CF" wp14:editId="1007F618">
+                  <wp:extent cx="1476548" cy="1440000"/>
+                  <wp:effectExtent l="0" t="0" r="0" b="8255"/>
+                  <wp:docPr id="42" name="Picture 42"/>
+                  <wp:cNvGraphicFramePr>
+                    <a:graphicFrameLocks xmlns:a="http://schemas.openxmlformats.org/drawingml/2006/main" noChangeAspect="1"/>
+                  </wp:cNvGraphicFramePr>
+                  <a:graphic xmlns:a="http://schemas.openxmlformats.org/drawingml/2006/main">
+                    <a:graphicData uri="http://schemas.openxmlformats.org/drawingml/2006/picture">
+                      <pic:pic xmlns:pic="http://schemas.openxmlformats.org/drawingml/2006/picture">
+                        <pic:nvPicPr>
+                          <pic:cNvPr id="1" name=""/>
+                          <pic:cNvPicPr/>
+                        </pic:nvPicPr>
+                        <pic:blipFill>
+                          <a:blip r:embed="rId11"/>
+                          <a:stretch>
+                            <a:fillRect/>
+                          </a:stretch>
+                        </pic:blipFill>
+                        <pic:spPr>
+                          <a:xfrm>
+                            <a:off x="0" y="0"/>
+                            <a:ext cx="1476548" cy="1440000"/>
+                          </a:xfrm>
+                          <a:prstGeom prst="rect">
+                            <a:avLst/>
+                          </a:prstGeom>
+                        </pic:spPr>
+                      </pic:pic>
+                    </a:graphicData>
+                  </a:graphic>
+                </wp:inline>
+              </w:drawing>
+            </w:r>
+          </w:p>
         </w:tc>
         <w:tc>
           <w:tcPr>
             <w:tcW w:w="3167" w:type="dxa"/>
+            <w:gridSpan w:val="2"/>
           </w:tcPr>
           <w:p>
             <w:pPr>
@@ -6684,6 +6739,77 @@
         <w:tc>
           <w:tcPr>
             <w:tcW w:w="7208" w:type="dxa"/>
+            <w:gridSpan w:val="3"/>
+          </w:tcPr>
+          <w:p>
+            <w:pPr>
+              <w:spacing w:line="360" w:lineRule="auto"/>
+              <w:rPr>
+                <w:sz w:val="24"/>
+                <w:szCs w:val="24"/>
+              </w:rPr>
+            </w:pPr>
+            <w:r>
+              <w:rPr>
+                <w:sz w:val="24"/>
+                <w:szCs w:val="24"/>
+              </w:rPr>
+              <w:t>There were no missing values</w:t>
+            </w:r>
+          </w:p>
+        </w:tc>
+      </w:tr>
+      <w:tr>
+        <w:trPr>
+          <w:trHeight w:val="1284"/>
+        </w:trPr>
+        <w:tc>
+          <w:tcPr>
+            <w:tcW w:w="2142" w:type="dxa"/>
+          </w:tcPr>
+          <w:p>
+            <w:pPr>
+              <w:spacing w:line="360" w:lineRule="auto"/>
+              <w:rPr>
+                <w:sz w:val="24"/>
+                <w:szCs w:val="24"/>
+              </w:rPr>
+            </w:pPr>
+            <w:r>
+              <w:rPr>
+                <w:sz w:val="24"/>
+                <w:szCs w:val="24"/>
+              </w:rPr>
+              <w:t>Outliers</w:t>
+            </w:r>
+            <w:r>
+              <w:rPr>
+                <w:sz w:val="24"/>
+                <w:szCs w:val="24"/>
+              </w:rPr>
+              <w:t xml:space="preserve"> in `</w:t>
+            </w:r>
+            <w:proofErr w:type="spellStart"/>
+            <w:r>
+              <w:rPr>
+                <w:sz w:val="24"/>
+                <w:szCs w:val="24"/>
+              </w:rPr>
+              <w:t>salary_in_usd</w:t>
+            </w:r>
+            <w:proofErr w:type="spellEnd"/>
+            <w:r>
+              <w:rPr>
+                <w:sz w:val="24"/>
+                <w:szCs w:val="24"/>
+              </w:rPr>
+              <w:t>`</w:t>
+            </w:r>
+          </w:p>
+        </w:tc>
+        <w:tc>
+          <w:tcPr>
+            <w:tcW w:w="4090" w:type="dxa"/>
             <w:gridSpan w:val="2"/>
           </w:tcPr>
           <w:p>
@@ -6699,7 +6825,67 @@
                 <w:sz w:val="24"/>
                 <w:szCs w:val="24"/>
               </w:rPr>
-              <w:t>There were no missing values</w:t>
+              <w:t>16 v</w:t>
+            </w:r>
+            <w:r>
+              <w:rPr>
+                <w:sz w:val="24"/>
+                <w:szCs w:val="24"/>
+              </w:rPr>
+              <w:t xml:space="preserve">alues </w:t>
+            </w:r>
+            <w:r>
+              <w:rPr>
+                <w:sz w:val="24"/>
+                <w:szCs w:val="24"/>
+              </w:rPr>
+              <w:t xml:space="preserve">were </w:t>
+            </w:r>
+            <w:r>
+              <w:rPr>
+                <w:sz w:val="24"/>
+                <w:szCs w:val="24"/>
+              </w:rPr>
+              <w:t>over 2 standard deviations away from the mean</w:t>
+            </w:r>
+          </w:p>
+        </w:tc>
+        <w:tc>
+          <w:tcPr>
+            <w:tcW w:w="3118" w:type="dxa"/>
+          </w:tcPr>
+          <w:p>
+            <w:pPr>
+              <w:spacing w:line="360" w:lineRule="auto"/>
+              <w:rPr>
+                <w:sz w:val="24"/>
+                <w:szCs w:val="24"/>
+              </w:rPr>
+            </w:pPr>
+            <w:r>
+              <w:rPr>
+                <w:i/>
+                <w:iCs/>
+                <w:sz w:val="24"/>
+                <w:szCs w:val="24"/>
+              </w:rPr>
+              <w:t>Drop</w:t>
+            </w:r>
+          </w:p>
+          <w:p>
+            <w:pPr>
+              <w:spacing w:line="360" w:lineRule="auto"/>
+              <w:rPr>
+                <w:sz w:val="24"/>
+                <w:szCs w:val="24"/>
+              </w:rPr>
+            </w:pPr>
+            <w:r>
+              <w:rPr>
+                <w:sz w:val="24"/>
+                <w:szCs w:val="24"/>
+              </w:rPr>
+              <w:t>Outliers sway modeling</w:t>
             </w:r>
           </w:p>
         </w:tc>
@@ -6707,12 +6893,20 @@
     </w:tbl>
     <w:p>
       <w:pPr>
-        <w:spacing w:line="276" w:lineRule="auto"/>
-        <w:rPr>
-          <w:sz w:val="2"/>
-          <w:szCs w:val="2"/>
-        </w:rPr>
-      </w:pPr>
+        <w:rPr>
+          <w:rFonts w:asciiTheme="majorHAnsi" w:eastAsiaTheme="majorEastAsia" w:hAnsiTheme="majorHAnsi" w:cstheme="majorBidi"/>
+          <w:color w:val="1F4D78" w:themeColor="accent1" w:themeShade="7F"/>
+          <w:sz w:val="26"/>
+          <w:szCs w:val="26"/>
+        </w:rPr>
+      </w:pPr>
+      <w:r>
+        <w:rPr>
+          <w:sz w:val="26"/>
+          <w:szCs w:val="26"/>
+        </w:rPr>
+        <w:br w:type="page"/>
+      </w:r>
     </w:p>
     <w:p>
       <w:pPr>
@@ -6728,6 +6922,7 @@
           <w:sz w:val="26"/>
           <w:szCs w:val="26"/>
         </w:rPr>
+        <w:lastRenderedPageBreak/>
         <w:t>Transformation</w:t>
       </w:r>
     </w:p>
@@ -7016,23 +7211,576 @@
           </w:p>
         </w:tc>
       </w:tr>
+      <w:tr>
+        <w:tc>
+          <w:tcPr>
+            <w:tcW w:w="3964" w:type="dxa"/>
+            <w:shd w:val="clear" w:color="auto" w:fill="auto"/>
+          </w:tcPr>
+          <w:p>
+            <w:pPr>
+              <w:spacing w:line="360" w:lineRule="auto"/>
+              <w:rPr>
+                <w:b/>
+                <w:bCs/>
+                <w:sz w:val="24"/>
+                <w:szCs w:val="24"/>
+              </w:rPr>
+            </w:pPr>
+            <w:r>
+              <w:rPr>
+                <w:bCs/>
+                <w:i/>
+                <w:iCs/>
+                <w:sz w:val="24"/>
+                <w:szCs w:val="24"/>
+              </w:rPr>
+              <w:t>Boolean-</w:t>
+            </w:r>
+            <w:proofErr w:type="spellStart"/>
+            <w:r>
+              <w:rPr>
+                <w:bCs/>
+                <w:i/>
+                <w:iCs/>
+                <w:sz w:val="24"/>
+                <w:szCs w:val="24"/>
+              </w:rPr>
+              <w:t>ize</w:t>
+            </w:r>
+            <w:proofErr w:type="spellEnd"/>
+            <w:r>
+              <w:rPr>
+                <w:bCs/>
+                <w:sz w:val="24"/>
+                <w:szCs w:val="24"/>
+              </w:rPr>
+              <w:t xml:space="preserve"> </w:t>
+            </w:r>
+            <w:r>
+              <w:rPr>
+                <w:bCs/>
+                <w:sz w:val="24"/>
+                <w:szCs w:val="24"/>
+              </w:rPr>
+              <w:t>`</w:t>
+            </w:r>
+            <w:proofErr w:type="spellStart"/>
+            <w:r>
+              <w:rPr>
+                <w:bCs/>
+                <w:sz w:val="24"/>
+                <w:szCs w:val="24"/>
+              </w:rPr>
+              <w:t>employee_residence</w:t>
+            </w:r>
+            <w:proofErr w:type="spellEnd"/>
+            <w:r>
+              <w:rPr>
+                <w:bCs/>
+                <w:sz w:val="24"/>
+                <w:szCs w:val="24"/>
+              </w:rPr>
+              <w:t>`</w:t>
+            </w:r>
+          </w:p>
+          <w:p>
+            <w:pPr>
+              <w:spacing w:line="360" w:lineRule="auto"/>
+              <w:rPr>
+                <w:b/>
+                <w:bCs/>
+                <w:sz w:val="24"/>
+                <w:szCs w:val="24"/>
+              </w:rPr>
+            </w:pPr>
+            <w:r>
+              <w:rPr>
+                <w:bCs/>
+                <w:i/>
+                <w:iCs/>
+                <w:sz w:val="24"/>
+                <w:szCs w:val="24"/>
+              </w:rPr>
+              <w:t>Rename</w:t>
+            </w:r>
+            <w:r>
+              <w:rPr>
+                <w:bCs/>
+                <w:sz w:val="24"/>
+                <w:szCs w:val="24"/>
+              </w:rPr>
+              <w:t xml:space="preserve"> as </w:t>
+            </w:r>
+            <w:r>
+              <w:rPr>
+                <w:bCs/>
+                <w:i/>
+                <w:iCs/>
+                <w:sz w:val="24"/>
+                <w:szCs w:val="24"/>
+              </w:rPr>
+              <w:t>`</w:t>
+            </w:r>
+            <w:proofErr w:type="spellStart"/>
+            <w:r>
+              <w:rPr>
+                <w:bCs/>
+                <w:i/>
+                <w:iCs/>
+                <w:sz w:val="24"/>
+                <w:szCs w:val="24"/>
+              </w:rPr>
+              <w:t>ricl</w:t>
+            </w:r>
+            <w:proofErr w:type="spellEnd"/>
+            <w:r>
+              <w:rPr>
+                <w:bCs/>
+                <w:i/>
+                <w:iCs/>
+                <w:sz w:val="24"/>
+                <w:szCs w:val="24"/>
+              </w:rPr>
+              <w:t>`</w:t>
+            </w:r>
+            <w:r>
+              <w:rPr>
+                <w:bCs/>
+                <w:i/>
+                <w:iCs/>
+                <w:sz w:val="24"/>
+                <w:szCs w:val="24"/>
+              </w:rPr>
+              <w:br/>
+            </w:r>
+            <w:r>
+              <w:rPr>
+                <w:bCs/>
+                <w:sz w:val="24"/>
+                <w:szCs w:val="24"/>
+              </w:rPr>
+              <w:t>(</w:t>
+            </w:r>
+            <w:r>
+              <w:rPr>
+                <w:bCs/>
+                <w:i/>
+                <w:iCs/>
+                <w:sz w:val="24"/>
+                <w:szCs w:val="24"/>
+              </w:rPr>
+              <w:t>r</w:t>
+            </w:r>
+            <w:r>
+              <w:rPr>
+                <w:bCs/>
+                <w:sz w:val="24"/>
+                <w:szCs w:val="24"/>
+              </w:rPr>
+              <w:t xml:space="preserve">esides </w:t>
+            </w:r>
+            <w:r>
+              <w:rPr>
+                <w:bCs/>
+                <w:i/>
+                <w:iCs/>
+                <w:sz w:val="24"/>
+                <w:szCs w:val="24"/>
+              </w:rPr>
+              <w:t>i</w:t>
+            </w:r>
+            <w:r>
+              <w:rPr>
+                <w:bCs/>
+                <w:sz w:val="24"/>
+                <w:szCs w:val="24"/>
+              </w:rPr>
+              <w:t xml:space="preserve">n </w:t>
+            </w:r>
+            <w:r>
+              <w:rPr>
+                <w:bCs/>
+                <w:i/>
+                <w:iCs/>
+                <w:sz w:val="24"/>
+                <w:szCs w:val="24"/>
+              </w:rPr>
+              <w:t>c</w:t>
+            </w:r>
+            <w:r>
+              <w:rPr>
+                <w:bCs/>
+                <w:sz w:val="24"/>
+                <w:szCs w:val="24"/>
+              </w:rPr>
+              <w:t xml:space="preserve">ompany </w:t>
+            </w:r>
+            <w:r>
+              <w:rPr>
+                <w:bCs/>
+                <w:i/>
+                <w:iCs/>
+                <w:sz w:val="24"/>
+                <w:szCs w:val="24"/>
+              </w:rPr>
+              <w:t>l</w:t>
+            </w:r>
+            <w:r>
+              <w:rPr>
+                <w:bCs/>
+                <w:sz w:val="24"/>
+                <w:szCs w:val="24"/>
+              </w:rPr>
+              <w:t>ocation)</w:t>
+            </w:r>
+          </w:p>
+        </w:tc>
+        <w:tc>
+          <w:tcPr>
+            <w:tcW w:w="5386" w:type="dxa"/>
+            <w:shd w:val="clear" w:color="auto" w:fill="auto"/>
+          </w:tcPr>
+          <w:p>
+            <w:pPr>
+              <w:spacing w:line="360" w:lineRule="auto"/>
+              <w:rPr>
+                <w:b/>
+                <w:bCs/>
+                <w:sz w:val="24"/>
+                <w:szCs w:val="24"/>
+              </w:rPr>
+            </w:pPr>
+            <w:r>
+              <w:rPr>
+                <w:bCs/>
+                <w:sz w:val="24"/>
+                <w:szCs w:val="24"/>
+              </w:rPr>
+              <w:t xml:space="preserve">Has many similarities with </w:t>
+            </w:r>
+            <w:r>
+              <w:rPr>
+                <w:bCs/>
+                <w:sz w:val="24"/>
+                <w:szCs w:val="24"/>
+              </w:rPr>
+              <w:t>`</w:t>
+            </w:r>
+            <w:proofErr w:type="spellStart"/>
+            <w:r>
+              <w:rPr>
+                <w:bCs/>
+                <w:sz w:val="24"/>
+                <w:szCs w:val="24"/>
+              </w:rPr>
+              <w:t>company_location</w:t>
+            </w:r>
+            <w:proofErr w:type="spellEnd"/>
+            <w:r>
+              <w:rPr>
+                <w:bCs/>
+                <w:sz w:val="24"/>
+                <w:szCs w:val="24"/>
+              </w:rPr>
+              <w:t>`</w:t>
+            </w:r>
+            <w:r>
+              <w:rPr>
+                <w:bCs/>
+                <w:sz w:val="24"/>
+                <w:szCs w:val="24"/>
+              </w:rPr>
+              <w:t xml:space="preserve">; it would be more helpful to know, not where the employee lives, but whether they live in </w:t>
+            </w:r>
+            <w:r>
+              <w:rPr>
+                <w:bCs/>
+                <w:sz w:val="24"/>
+                <w:szCs w:val="24"/>
+              </w:rPr>
+              <w:t>the same country as their company.</w:t>
+            </w:r>
+          </w:p>
+        </w:tc>
+      </w:tr>
+      <w:tr>
+        <w:tc>
+          <w:tcPr>
+            <w:tcW w:w="3964" w:type="dxa"/>
+          </w:tcPr>
+          <w:p>
+            <w:pPr>
+              <w:spacing w:line="360" w:lineRule="auto"/>
+              <w:rPr>
+                <w:sz w:val="24"/>
+                <w:szCs w:val="24"/>
+              </w:rPr>
+            </w:pPr>
+            <w:r>
+              <w:rPr>
+                <w:i/>
+                <w:iCs/>
+                <w:sz w:val="24"/>
+                <w:szCs w:val="24"/>
+              </w:rPr>
+              <w:t>Bin</w:t>
+            </w:r>
+            <w:r>
+              <w:rPr>
+                <w:sz w:val="24"/>
+                <w:szCs w:val="24"/>
+              </w:rPr>
+              <w:t xml:space="preserve"> </w:t>
+            </w:r>
+            <w:r>
+              <w:rPr>
+                <w:sz w:val="24"/>
+                <w:szCs w:val="24"/>
+              </w:rPr>
+              <w:t>`</w:t>
+            </w:r>
+            <w:proofErr w:type="spellStart"/>
+            <w:r>
+              <w:rPr>
+                <w:sz w:val="24"/>
+                <w:szCs w:val="24"/>
+              </w:rPr>
+              <w:t>company_location</w:t>
+            </w:r>
+            <w:proofErr w:type="spellEnd"/>
+            <w:r>
+              <w:rPr>
+                <w:sz w:val="24"/>
+                <w:szCs w:val="24"/>
+              </w:rPr>
+              <w:t xml:space="preserve">` </w:t>
+            </w:r>
+            <w:r>
+              <w:rPr>
+                <w:sz w:val="24"/>
+                <w:szCs w:val="24"/>
+              </w:rPr>
+              <w:t>by continent</w:t>
+            </w:r>
+          </w:p>
+        </w:tc>
+        <w:tc>
+          <w:tcPr>
+            <w:tcW w:w="5386" w:type="dxa"/>
+          </w:tcPr>
+          <w:p>
+            <w:pPr>
+              <w:spacing w:line="360" w:lineRule="auto"/>
+              <w:rPr>
+                <w:sz w:val="24"/>
+                <w:szCs w:val="24"/>
+              </w:rPr>
+            </w:pPr>
+            <w:r>
+              <w:rPr>
+                <w:sz w:val="24"/>
+                <w:szCs w:val="24"/>
+              </w:rPr>
+              <w:t xml:space="preserve">Numerosity </w:t>
+            </w:r>
+            <w:r>
+              <w:rPr>
+                <w:sz w:val="24"/>
+                <w:szCs w:val="24"/>
+              </w:rPr>
+              <w:t>R</w:t>
+            </w:r>
+            <w:r>
+              <w:rPr>
+                <w:sz w:val="24"/>
+                <w:szCs w:val="24"/>
+              </w:rPr>
+              <w:t>eduction of 50 unique values to 6</w:t>
+            </w:r>
+          </w:p>
+        </w:tc>
+      </w:tr>
+      <w:tr>
+        <w:tc>
+          <w:tcPr>
+            <w:tcW w:w="3964" w:type="dxa"/>
+          </w:tcPr>
+          <w:p>
+            <w:pPr>
+              <w:spacing w:line="360" w:lineRule="auto"/>
+              <w:rPr>
+                <w:sz w:val="24"/>
+                <w:szCs w:val="24"/>
+              </w:rPr>
+            </w:pPr>
+            <w:r>
+              <w:rPr>
+                <w:i/>
+                <w:iCs/>
+                <w:sz w:val="24"/>
+                <w:szCs w:val="24"/>
+              </w:rPr>
+              <w:t>Integer-</w:t>
+            </w:r>
+            <w:proofErr w:type="spellStart"/>
+            <w:r>
+              <w:rPr>
+                <w:i/>
+                <w:iCs/>
+                <w:sz w:val="24"/>
+                <w:szCs w:val="24"/>
+              </w:rPr>
+              <w:t>ize</w:t>
+            </w:r>
+            <w:proofErr w:type="spellEnd"/>
+            <w:r>
+              <w:rPr>
+                <w:sz w:val="24"/>
+                <w:szCs w:val="24"/>
+              </w:rPr>
+              <w:t xml:space="preserve"> `</w:t>
+            </w:r>
+            <w:proofErr w:type="spellStart"/>
+            <w:r>
+              <w:rPr>
+                <w:sz w:val="24"/>
+                <w:szCs w:val="24"/>
+              </w:rPr>
+              <w:t>company_location</w:t>
+            </w:r>
+            <w:proofErr w:type="spellEnd"/>
+            <w:r>
+              <w:rPr>
+                <w:sz w:val="24"/>
+                <w:szCs w:val="24"/>
+              </w:rPr>
+              <w:t>` from West to East</w:t>
+            </w:r>
+          </w:p>
+          <w:p>
+            <w:pPr>
+              <w:pStyle w:val="ListParagraph"/>
+              <w:numPr>
+                <w:ilvl w:val="0"/>
+                <w:numId w:val="18"/>
+              </w:numPr>
+              <w:spacing w:line="360" w:lineRule="auto"/>
+              <w:rPr>
+                <w:sz w:val="24"/>
+                <w:szCs w:val="24"/>
+              </w:rPr>
+            </w:pPr>
+            <w:r>
+              <w:rPr>
+                <w:sz w:val="24"/>
+                <w:szCs w:val="24"/>
+              </w:rPr>
+              <w:t>T</w:t>
+            </w:r>
+            <w:r>
+              <w:rPr>
+                <w:sz w:val="24"/>
+                <w:szCs w:val="24"/>
+              </w:rPr>
+              <w:t>he</w:t>
+            </w:r>
+            <w:r>
+              <w:rPr>
+                <w:sz w:val="24"/>
+                <w:szCs w:val="24"/>
+              </w:rPr>
+              <w:t xml:space="preserve"> W</w:t>
+            </w:r>
+            <w:r>
+              <w:rPr>
+                <w:sz w:val="24"/>
+                <w:szCs w:val="24"/>
+              </w:rPr>
+              <w:t>estmost</w:t>
+            </w:r>
+            <w:r>
+              <w:rPr>
+                <w:sz w:val="24"/>
+                <w:szCs w:val="24"/>
+              </w:rPr>
+              <w:t xml:space="preserve">, NA, </w:t>
+            </w:r>
+            <w:r>
+              <w:rPr>
+                <w:sz w:val="24"/>
+                <w:szCs w:val="24"/>
+              </w:rPr>
+              <w:t>is 1</w:t>
+            </w:r>
+          </w:p>
+          <w:p>
+            <w:pPr>
+              <w:pStyle w:val="ListParagraph"/>
+              <w:numPr>
+                <w:ilvl w:val="0"/>
+                <w:numId w:val="18"/>
+              </w:numPr>
+              <w:spacing w:line="360" w:lineRule="auto"/>
+              <w:rPr>
+                <w:sz w:val="24"/>
+                <w:szCs w:val="24"/>
+              </w:rPr>
+            </w:pPr>
+            <w:r>
+              <w:rPr>
+                <w:sz w:val="24"/>
+                <w:szCs w:val="24"/>
+              </w:rPr>
+              <w:t>The E</w:t>
+            </w:r>
+            <w:r>
+              <w:rPr>
+                <w:sz w:val="24"/>
+                <w:szCs w:val="24"/>
+              </w:rPr>
+              <w:t xml:space="preserve">astmost, </w:t>
+            </w:r>
+            <w:r>
+              <w:rPr>
+                <w:sz w:val="24"/>
+                <w:szCs w:val="24"/>
+              </w:rPr>
+              <w:t xml:space="preserve">OC, </w:t>
+            </w:r>
+            <w:r>
+              <w:rPr>
+                <w:sz w:val="24"/>
+                <w:szCs w:val="24"/>
+              </w:rPr>
+              <w:t>is 6</w:t>
+            </w:r>
+          </w:p>
+        </w:tc>
+        <w:tc>
+          <w:tcPr>
+            <w:tcW w:w="5386" w:type="dxa"/>
+          </w:tcPr>
+          <w:p>
+            <w:pPr>
+              <w:spacing w:line="360" w:lineRule="auto"/>
+              <w:rPr>
+                <w:sz w:val="24"/>
+                <w:szCs w:val="24"/>
+              </w:rPr>
+            </w:pPr>
+            <w:r>
+              <w:rPr>
+                <w:sz w:val="24"/>
+                <w:szCs w:val="24"/>
+              </w:rPr>
+              <w:t>Attempt at Numericizing</w:t>
+            </w:r>
+          </w:p>
+        </w:tc>
+      </w:tr>
     </w:tbl>
-    <w:p>
-      <w:pPr>
-        <w:spacing w:line="360" w:lineRule="auto"/>
-        <w:rPr>
-          <w:sz w:val="24"/>
-          <w:szCs w:val="24"/>
-        </w:rPr>
-      </w:pPr>
-      <w:r>
-        <w:rPr>
-          <w:sz w:val="24"/>
-          <w:szCs w:val="24"/>
-        </w:rPr>
-        <w:br w:type="page"/>
-      </w:r>
-    </w:p>
+    <w:p/>
     <w:tbl>
       <w:tblPr>
         <w:tblStyle w:val="ProjectScopeTable"/>
@@ -7074,19 +7822,35 @@
                 <w:szCs w:val="24"/>
               </w:rPr>
               <w:lastRenderedPageBreak/>
-              <w:t>Boolean-</w:t>
+              <w:t>Standardize</w:t>
+            </w:r>
+            <w:r>
+              <w:rPr>
+                <w:b w:val="0"/>
+                <w:bCs/>
+                <w:sz w:val="24"/>
+                <w:szCs w:val="24"/>
+              </w:rPr>
+              <w:t xml:space="preserve"> </w:t>
+            </w:r>
+            <w:r>
+              <w:rPr>
+                <w:b w:val="0"/>
+                <w:bCs/>
+                <w:sz w:val="24"/>
+                <w:szCs w:val="24"/>
+              </w:rPr>
+              <w:t>`</w:t>
             </w:r>
             <w:proofErr w:type="spellStart"/>
             <w:r>
               <w:rPr>
                 <w:b w:val="0"/>
                 <w:bCs/>
-                <w:i/>
-                <w:iCs/>
-                <w:sz w:val="24"/>
-                <w:szCs w:val="24"/>
-              </w:rPr>
-              <w:t>ize</w:t>
+                <w:sz w:val="24"/>
+                <w:szCs w:val="24"/>
+              </w:rPr>
+              <w:t>job_title</w:t>
             </w:r>
             <w:proofErr w:type="spellEnd"/>
             <w:r>
@@ -7096,6 +7860,122 @@
                 <w:sz w:val="24"/>
                 <w:szCs w:val="24"/>
               </w:rPr>
+              <w:t>`</w:t>
+            </w:r>
+            <w:r>
+              <w:rPr>
+                <w:b w:val="0"/>
+                <w:bCs/>
+                <w:sz w:val="24"/>
+                <w:szCs w:val="24"/>
+              </w:rPr>
+              <w:t xml:space="preserve"> with the following </w:t>
+            </w:r>
+            <w:hyperlink r:id="rId12" w:history="1">
+              <w:proofErr w:type="spellStart"/>
+              <w:r>
+                <w:rPr>
+                  <w:rStyle w:val="Hyperlink"/>
+                  <w:b w:val="0"/>
+                  <w:bCs/>
+                  <w:sz w:val="24"/>
+                  <w:szCs w:val="24"/>
+                </w:rPr>
+                <w:t>RegEx</w:t>
+              </w:r>
+              <w:proofErr w:type="spellEnd"/>
+            </w:hyperlink>
+            <w:r>
+              <w:rPr>
+                <w:b w:val="0"/>
+                <w:bCs/>
+                <w:sz w:val="24"/>
+                <w:szCs w:val="24"/>
+              </w:rPr>
+              <w:t>:</w:t>
+            </w:r>
+          </w:p>
+          <w:p>
+            <w:pPr>
+              <w:pStyle w:val="ListParagraph"/>
+              <w:numPr>
+                <w:ilvl w:val="0"/>
+                <w:numId w:val="19"/>
+              </w:numPr>
+              <w:spacing w:line="360" w:lineRule="auto"/>
+              <w:rPr>
+                <w:b w:val="0"/>
+                <w:bCs/>
+                <w:sz w:val="24"/>
+                <w:szCs w:val="24"/>
+              </w:rPr>
+            </w:pPr>
+            <w:proofErr w:type="gramStart"/>
+            <w:r>
+              <w:rPr>
+                <w:b w:val="0"/>
+                <w:bCs/>
+                <w:sz w:val="24"/>
+                <w:szCs w:val="24"/>
+              </w:rPr>
+              <w:t>/</w:t>
+            </w:r>
+            <w:r>
+              <w:rPr>
+                <w:b w:val="0"/>
+                <w:bCs/>
+                <w:sz w:val="24"/>
+                <w:szCs w:val="24"/>
+              </w:rPr>
+              <w:t>.*</w:t>
+            </w:r>
+            <w:proofErr w:type="gramEnd"/>
+            <w:r>
+              <w:rPr>
+                <w:b w:val="0"/>
+                <w:bCs/>
+                <w:sz w:val="24"/>
+                <w:szCs w:val="24"/>
+              </w:rPr>
+              <w:t>Researcher</w:t>
+            </w:r>
+            <w:r>
+              <w:rPr>
+                <w:b w:val="0"/>
+                <w:bCs/>
+                <w:sz w:val="24"/>
+                <w:szCs w:val="24"/>
+              </w:rPr>
+              <w:t>/</w:t>
+            </w:r>
+            <w:r>
+              <w:rPr>
+                <w:b w:val="0"/>
+                <w:bCs/>
+                <w:sz w:val="24"/>
+                <w:szCs w:val="24"/>
+              </w:rPr>
+              <w:br/>
+            </w:r>
+            <w:r>
+              <w:rPr>
+                <w:rFonts w:ascii="MathJax_Main" w:hAnsi="MathJax_Main"/>
+                <w:b w:val="0"/>
+                <w:bCs/>
+                <w:color w:val="232629"/>
+                <w:sz w:val="25"/>
+                <w:szCs w:val="25"/>
+                <w:shd w:val="clear" w:color="auto" w:fill="FFFFFF"/>
+              </w:rPr>
+              <w:t>⇒</w:t>
+            </w:r>
+            <w:r>
+              <w:rPr>
+                <w:b w:val="0"/>
+                <w:bCs/>
+                <w:sz w:val="24"/>
+                <w:szCs w:val="24"/>
+              </w:rPr>
               <w:t xml:space="preserve"> </w:t>
             </w:r>
             <w:r>
@@ -7105,7 +7985,50 @@
                 <w:sz w:val="24"/>
                 <w:szCs w:val="24"/>
               </w:rPr>
-              <w:t>`</w:t>
+              <w:t>“</w:t>
+            </w:r>
+            <w:r>
+              <w:rPr>
+                <w:b w:val="0"/>
+                <w:bCs/>
+                <w:sz w:val="24"/>
+                <w:szCs w:val="24"/>
+              </w:rPr>
+              <w:t>Research Scientist</w:t>
+            </w:r>
+            <w:r>
+              <w:rPr>
+                <w:b w:val="0"/>
+                <w:bCs/>
+                <w:sz w:val="24"/>
+                <w:szCs w:val="24"/>
+              </w:rPr>
+              <w:t>”</w:t>
+            </w:r>
+          </w:p>
+          <w:p>
+            <w:pPr>
+              <w:pStyle w:val="ListParagraph"/>
+              <w:numPr>
+                <w:ilvl w:val="0"/>
+                <w:numId w:val="19"/>
+              </w:numPr>
+              <w:spacing w:line="360" w:lineRule="auto"/>
+              <w:rPr>
+                <w:b w:val="0"/>
+                <w:bCs/>
+                <w:sz w:val="24"/>
+                <w:szCs w:val="24"/>
+              </w:rPr>
+            </w:pPr>
+            <w:r>
+              <w:rPr>
+                <w:b w:val="0"/>
+                <w:bCs/>
+                <w:sz w:val="24"/>
+                <w:szCs w:val="24"/>
+              </w:rPr>
+              <w:t>/</w:t>
             </w:r>
             <w:proofErr w:type="spellStart"/>
             <w:r>
@@ -7115,7 +8038,7 @@
                 <w:sz w:val="24"/>
                 <w:szCs w:val="24"/>
               </w:rPr>
-              <w:t>employee_residence</w:t>
+              <w:t>AI|Computer</w:t>
             </w:r>
             <w:proofErr w:type="spellEnd"/>
             <w:r>
@@ -7125,7 +8048,301 @@
                 <w:sz w:val="24"/>
                 <w:szCs w:val="24"/>
               </w:rPr>
-              <w:t>`</w:t>
+              <w:t xml:space="preserve"> </w:t>
+            </w:r>
+            <w:proofErr w:type="spellStart"/>
+            <w:r>
+              <w:rPr>
+                <w:b w:val="0"/>
+                <w:bCs/>
+                <w:sz w:val="24"/>
+                <w:szCs w:val="24"/>
+              </w:rPr>
+              <w:t>Vision|Machine</w:t>
+            </w:r>
+            <w:proofErr w:type="spellEnd"/>
+            <w:r>
+              <w:rPr>
+                <w:b w:val="0"/>
+                <w:bCs/>
+                <w:sz w:val="24"/>
+                <w:szCs w:val="24"/>
+              </w:rPr>
+              <w:t xml:space="preserve"> </w:t>
+            </w:r>
+            <w:proofErr w:type="spellStart"/>
+            <w:r>
+              <w:rPr>
+                <w:b w:val="0"/>
+                <w:bCs/>
+                <w:sz w:val="24"/>
+                <w:szCs w:val="24"/>
+              </w:rPr>
+              <w:t>Learning|NLP</w:t>
+            </w:r>
+            <w:proofErr w:type="spellEnd"/>
+            <w:r>
+              <w:rPr>
+                <w:b w:val="0"/>
+                <w:bCs/>
+                <w:sz w:val="24"/>
+                <w:szCs w:val="24"/>
+              </w:rPr>
+              <w:t>/</w:t>
+            </w:r>
+            <w:r>
+              <w:rPr>
+                <w:b w:val="0"/>
+                <w:bCs/>
+                <w:sz w:val="24"/>
+                <w:szCs w:val="24"/>
+              </w:rPr>
+              <w:br/>
+            </w:r>
+            <w:r>
+              <w:rPr>
+                <w:rFonts w:ascii="MathJax_Main" w:hAnsi="MathJax_Main"/>
+                <w:b w:val="0"/>
+                <w:bCs/>
+                <w:color w:val="232629"/>
+                <w:sz w:val="25"/>
+                <w:szCs w:val="25"/>
+                <w:shd w:val="clear" w:color="auto" w:fill="FFFFFF"/>
+              </w:rPr>
+              <w:t>⇒</w:t>
+            </w:r>
+            <w:r>
+              <w:rPr>
+                <w:b w:val="0"/>
+                <w:bCs/>
+                <w:sz w:val="24"/>
+                <w:szCs w:val="24"/>
+              </w:rPr>
+              <w:t xml:space="preserve"> </w:t>
+            </w:r>
+            <w:r>
+              <w:rPr>
+                <w:b w:val="0"/>
+                <w:bCs/>
+                <w:sz w:val="24"/>
+                <w:szCs w:val="24"/>
+              </w:rPr>
+              <w:t>“</w:t>
+            </w:r>
+            <w:r>
+              <w:rPr>
+                <w:b w:val="0"/>
+                <w:bCs/>
+                <w:sz w:val="24"/>
+                <w:szCs w:val="24"/>
+              </w:rPr>
+              <w:t>ML</w:t>
+            </w:r>
+            <w:r>
+              <w:rPr>
+                <w:b w:val="0"/>
+                <w:bCs/>
+                <w:sz w:val="24"/>
+                <w:szCs w:val="24"/>
+              </w:rPr>
+              <w:t>”</w:t>
+            </w:r>
+          </w:p>
+          <w:p>
+            <w:pPr>
+              <w:pStyle w:val="ListParagraph"/>
+              <w:numPr>
+                <w:ilvl w:val="0"/>
+                <w:numId w:val="19"/>
+              </w:numPr>
+              <w:spacing w:line="360" w:lineRule="auto"/>
+              <w:rPr>
+                <w:b w:val="0"/>
+                <w:bCs/>
+                <w:sz w:val="24"/>
+                <w:szCs w:val="24"/>
+              </w:rPr>
+            </w:pPr>
+            <w:proofErr w:type="gramStart"/>
+            <w:r>
+              <w:rPr>
+                <w:b w:val="0"/>
+                <w:bCs/>
+                <w:sz w:val="24"/>
+                <w:szCs w:val="24"/>
+              </w:rPr>
+              <w:t>/</w:t>
+            </w:r>
+            <w:r>
+              <w:rPr>
+                <w:b w:val="0"/>
+                <w:bCs/>
+                <w:sz w:val="24"/>
+                <w:szCs w:val="24"/>
+              </w:rPr>
+              <w:t>.*</w:t>
+            </w:r>
+            <w:proofErr w:type="gramEnd"/>
+            <w:r>
+              <w:rPr>
+                <w:b w:val="0"/>
+                <w:bCs/>
+                <w:sz w:val="24"/>
+                <w:szCs w:val="24"/>
+              </w:rPr>
+              <w:t>(Data|ML).*(Analyst|Architect|Engineer|Researcher|Scientist).*</w:t>
+            </w:r>
+            <w:r>
+              <w:rPr>
+                <w:b w:val="0"/>
+                <w:bCs/>
+                <w:sz w:val="24"/>
+                <w:szCs w:val="24"/>
+              </w:rPr>
+              <w:t>/</w:t>
+            </w:r>
+            <w:r>
+              <w:rPr>
+                <w:b w:val="0"/>
+                <w:bCs/>
+                <w:sz w:val="24"/>
+                <w:szCs w:val="24"/>
+              </w:rPr>
+              <w:br/>
+            </w:r>
+            <w:r>
+              <w:rPr>
+                <w:rFonts w:ascii="MathJax_Main" w:hAnsi="MathJax_Main"/>
+                <w:b w:val="0"/>
+                <w:bCs/>
+                <w:color w:val="232629"/>
+                <w:sz w:val="25"/>
+                <w:szCs w:val="25"/>
+                <w:shd w:val="clear" w:color="auto" w:fill="FFFFFF"/>
+              </w:rPr>
+              <w:t>⇒</w:t>
+            </w:r>
+            <w:r>
+              <w:rPr>
+                <w:b w:val="0"/>
+                <w:bCs/>
+                <w:sz w:val="24"/>
+                <w:szCs w:val="24"/>
+              </w:rPr>
+              <w:t xml:space="preserve"> </w:t>
+            </w:r>
+            <w:r>
+              <w:rPr>
+                <w:b w:val="0"/>
+                <w:bCs/>
+                <w:sz w:val="24"/>
+                <w:szCs w:val="24"/>
+              </w:rPr>
+              <w:t>“</w:t>
+            </w:r>
+            <w:r>
+              <w:rPr>
+                <w:b w:val="0"/>
+                <w:bCs/>
+                <w:sz w:val="24"/>
+                <w:szCs w:val="24"/>
+              </w:rPr>
+              <w:t>$1 $2</w:t>
+            </w:r>
+            <w:r>
+              <w:rPr>
+                <w:b w:val="0"/>
+                <w:bCs/>
+                <w:sz w:val="24"/>
+                <w:szCs w:val="24"/>
+              </w:rPr>
+              <w:t>”</w:t>
+            </w:r>
+          </w:p>
+          <w:p>
+            <w:pPr>
+              <w:pStyle w:val="ListParagraph"/>
+              <w:numPr>
+                <w:ilvl w:val="0"/>
+                <w:numId w:val="19"/>
+              </w:numPr>
+              <w:spacing w:line="360" w:lineRule="auto"/>
+              <w:rPr>
+                <w:b w:val="0"/>
+                <w:bCs/>
+                <w:sz w:val="24"/>
+                <w:szCs w:val="24"/>
+              </w:rPr>
+            </w:pPr>
+            <w:r>
+              <w:rPr>
+                <w:b w:val="0"/>
+                <w:bCs/>
+                <w:sz w:val="24"/>
+                <w:szCs w:val="24"/>
+              </w:rPr>
+              <w:t>/(</w:t>
+            </w:r>
+            <w:proofErr w:type="spellStart"/>
+            <w:r>
+              <w:rPr>
+                <w:b w:val="0"/>
+                <w:bCs/>
+                <w:sz w:val="24"/>
+                <w:szCs w:val="24"/>
+              </w:rPr>
+              <w:t>Director|Head</w:t>
+            </w:r>
+            <w:proofErr w:type="spellEnd"/>
+            <w:proofErr w:type="gramStart"/>
+            <w:r>
+              <w:rPr>
+                <w:b w:val="0"/>
+                <w:bCs/>
+                <w:sz w:val="24"/>
+                <w:szCs w:val="24"/>
+              </w:rPr>
+              <w:t>).*</w:t>
+            </w:r>
+            <w:proofErr w:type="gramEnd"/>
+            <w:r>
+              <w:rPr>
+                <w:b w:val="0"/>
+                <w:bCs/>
+                <w:sz w:val="24"/>
+                <w:szCs w:val="24"/>
+              </w:rPr>
+              <w:t>|.*Manager/</w:t>
+            </w:r>
+            <w:r>
+              <w:rPr>
+                <w:b w:val="0"/>
+                <w:bCs/>
+                <w:sz w:val="24"/>
+                <w:szCs w:val="24"/>
+              </w:rPr>
+              <w:br/>
+            </w:r>
+            <w:r>
+              <w:rPr>
+                <w:rFonts w:ascii="MathJax_Main" w:hAnsi="MathJax_Main"/>
+                <w:b w:val="0"/>
+                <w:bCs/>
+                <w:color w:val="232629"/>
+                <w:sz w:val="25"/>
+                <w:szCs w:val="25"/>
+                <w:shd w:val="clear" w:color="auto" w:fill="FFFFFF"/>
+              </w:rPr>
+              <w:t>⇒</w:t>
+            </w:r>
+            <w:r>
+              <w:rPr>
+                <w:b w:val="0"/>
+                <w:bCs/>
+                <w:sz w:val="24"/>
+                <w:szCs w:val="24"/>
+              </w:rPr>
+              <w:t xml:space="preserve"> “Manager”</w:t>
             </w:r>
           </w:p>
           <w:p>
@@ -7147,151 +8364,25 @@
                 <w:sz w:val="24"/>
                 <w:szCs w:val="24"/>
               </w:rPr>
-              <w:t>Rename</w:t>
-            </w:r>
-            <w:r>
-              <w:rPr>
-                <w:b w:val="0"/>
-                <w:bCs/>
-                <w:sz w:val="24"/>
-                <w:szCs w:val="24"/>
-              </w:rPr>
-              <w:t xml:space="preserve"> as </w:t>
-            </w:r>
-            <w:r>
-              <w:rPr>
-                <w:b w:val="0"/>
-                <w:bCs/>
-                <w:i/>
-                <w:iCs/>
-                <w:sz w:val="24"/>
-                <w:szCs w:val="24"/>
-              </w:rPr>
-              <w:t>`</w:t>
-            </w:r>
-            <w:proofErr w:type="spellStart"/>
-            <w:r>
-              <w:rPr>
-                <w:b w:val="0"/>
-                <w:bCs/>
-                <w:i/>
-                <w:iCs/>
-                <w:sz w:val="24"/>
-                <w:szCs w:val="24"/>
-              </w:rPr>
-              <w:t>ricl</w:t>
-            </w:r>
-            <w:proofErr w:type="spellEnd"/>
-            <w:r>
-              <w:rPr>
-                <w:b w:val="0"/>
-                <w:bCs/>
-                <w:i/>
-                <w:iCs/>
-                <w:sz w:val="24"/>
-                <w:szCs w:val="24"/>
-              </w:rPr>
-              <w:t>`</w:t>
-            </w:r>
-            <w:r>
-              <w:rPr>
-                <w:b w:val="0"/>
-                <w:bCs/>
-                <w:i/>
-                <w:iCs/>
-                <w:sz w:val="24"/>
-                <w:szCs w:val="24"/>
-              </w:rPr>
-              <w:br/>
-            </w:r>
-            <w:r>
-              <w:rPr>
-                <w:b w:val="0"/>
-                <w:bCs/>
-                <w:sz w:val="24"/>
-                <w:szCs w:val="24"/>
-              </w:rPr>
-              <w:t>(</w:t>
-            </w:r>
-            <w:r>
-              <w:rPr>
-                <w:b w:val="0"/>
-                <w:bCs/>
-                <w:i/>
-                <w:iCs/>
-                <w:sz w:val="24"/>
-                <w:szCs w:val="24"/>
-              </w:rPr>
-              <w:t>r</w:t>
-            </w:r>
-            <w:r>
-              <w:rPr>
-                <w:b w:val="0"/>
-                <w:bCs/>
-                <w:sz w:val="24"/>
-                <w:szCs w:val="24"/>
-              </w:rPr>
-              <w:t xml:space="preserve">esides </w:t>
-            </w:r>
-            <w:r>
-              <w:rPr>
-                <w:b w:val="0"/>
-                <w:bCs/>
-                <w:i/>
-                <w:iCs/>
-                <w:sz w:val="24"/>
-                <w:szCs w:val="24"/>
-              </w:rPr>
-              <w:t>i</w:t>
-            </w:r>
-            <w:r>
-              <w:rPr>
-                <w:b w:val="0"/>
-                <w:bCs/>
-                <w:sz w:val="24"/>
-                <w:szCs w:val="24"/>
-              </w:rPr>
-              <w:t xml:space="preserve">n </w:t>
-            </w:r>
-            <w:r>
-              <w:rPr>
-                <w:b w:val="0"/>
-                <w:bCs/>
-                <w:i/>
-                <w:iCs/>
-                <w:sz w:val="24"/>
-                <w:szCs w:val="24"/>
-              </w:rPr>
-              <w:t>c</w:t>
-            </w:r>
-            <w:r>
-              <w:rPr>
-                <w:b w:val="0"/>
-                <w:bCs/>
-                <w:sz w:val="24"/>
-                <w:szCs w:val="24"/>
-              </w:rPr>
-              <w:t xml:space="preserve">ompany </w:t>
-            </w:r>
-            <w:r>
-              <w:rPr>
-                <w:b w:val="0"/>
-                <w:bCs/>
-                <w:i/>
-                <w:iCs/>
-                <w:sz w:val="24"/>
-                <w:szCs w:val="24"/>
-              </w:rPr>
-              <w:t>l</w:t>
-            </w:r>
-            <w:r>
-              <w:rPr>
-                <w:b w:val="0"/>
-                <w:bCs/>
-                <w:sz w:val="24"/>
-                <w:szCs w:val="24"/>
-              </w:rPr>
-              <w:t>ocation)</w:t>
+              <w:t>Bin</w:t>
+            </w:r>
+            <w:r>
+              <w:rPr>
+                <w:b w:val="0"/>
+                <w:bCs/>
+                <w:sz w:val="24"/>
+                <w:szCs w:val="24"/>
+              </w:rPr>
+              <w:t xml:space="preserve"> </w:t>
+            </w:r>
+            <w:r>
+              <w:rPr>
+                <w:b w:val="0"/>
+                <w:bCs/>
+                <w:sz w:val="24"/>
+                <w:szCs w:val="24"/>
+              </w:rPr>
+              <w:t>titles with less than 5% frequency as “Other”</w:t>
             </w:r>
           </w:p>
         </w:tc>
@@ -7318,334 +8409,93 @@
                 <w:sz w:val="24"/>
                 <w:szCs w:val="24"/>
               </w:rPr>
-              <w:t xml:space="preserve">Has many similarities with </w:t>
-            </w:r>
-            <w:r>
-              <w:rPr>
-                <w:b w:val="0"/>
-                <w:bCs/>
-                <w:sz w:val="24"/>
-                <w:szCs w:val="24"/>
-              </w:rPr>
-              <w:t>`</w:t>
-            </w:r>
-            <w:proofErr w:type="spellStart"/>
-            <w:r>
-              <w:rPr>
-                <w:b w:val="0"/>
-                <w:bCs/>
-                <w:sz w:val="24"/>
-                <w:szCs w:val="24"/>
-              </w:rPr>
-              <w:t>company_location</w:t>
-            </w:r>
-            <w:proofErr w:type="spellEnd"/>
-            <w:r>
-              <w:rPr>
-                <w:b w:val="0"/>
-                <w:bCs/>
-                <w:sz w:val="24"/>
-                <w:szCs w:val="24"/>
-              </w:rPr>
-              <w:t>`</w:t>
-            </w:r>
-            <w:r>
-              <w:rPr>
-                <w:b w:val="0"/>
-                <w:bCs/>
-                <w:sz w:val="24"/>
-                <w:szCs w:val="24"/>
-              </w:rPr>
-              <w:t xml:space="preserve">; it would be more helpful to know, not where the employee lives, but whether they live in </w:t>
-            </w:r>
-            <w:r>
-              <w:rPr>
-                <w:b w:val="0"/>
-                <w:bCs/>
-                <w:sz w:val="24"/>
-                <w:szCs w:val="24"/>
-              </w:rPr>
-              <w:t>the same country as their company.</w:t>
+              <w:t xml:space="preserve">Numerosity Reduction of 50 unique values to </w:t>
+            </w:r>
+            <w:proofErr w:type="gramStart"/>
+            <w:r>
+              <w:rPr>
+                <w:b w:val="0"/>
+                <w:bCs/>
+                <w:sz w:val="24"/>
+                <w:szCs w:val="24"/>
+              </w:rPr>
+              <w:t>6</w:t>
+            </w:r>
+            <w:r>
+              <w:rPr>
+                <w:b w:val="0"/>
+                <w:bCs/>
+                <w:sz w:val="24"/>
+                <w:szCs w:val="24"/>
+              </w:rPr>
+              <w:t>;</w:t>
+            </w:r>
+            <w:proofErr w:type="gramEnd"/>
+          </w:p>
+          <w:p>
+            <w:pPr>
+              <w:spacing w:line="360" w:lineRule="auto"/>
+              <w:rPr>
+                <w:b w:val="0"/>
+                <w:bCs/>
+                <w:sz w:val="24"/>
+                <w:szCs w:val="24"/>
+              </w:rPr>
+            </w:pPr>
+            <w:r>
+              <w:rPr>
+                <w:b w:val="0"/>
+                <w:bCs/>
+                <w:sz w:val="24"/>
+                <w:szCs w:val="24"/>
+              </w:rPr>
+              <w:t>Many titles had similarities, only different due to prefixes/suffixes or acronyms, etc.</w:t>
+            </w:r>
+          </w:p>
+          <w:p>
+            <w:pPr>
+              <w:spacing w:line="360" w:lineRule="auto"/>
+              <w:rPr>
+                <w:b w:val="0"/>
+                <w:bCs/>
+                <w:sz w:val="24"/>
+                <w:szCs w:val="24"/>
+              </w:rPr>
+            </w:pPr>
+            <w:r>
+              <w:rPr>
+                <w:b w:val="0"/>
+                <w:bCs/>
+                <w:sz w:val="24"/>
+                <w:szCs w:val="24"/>
+              </w:rPr>
+              <w:t xml:space="preserve">This approach assumes that the standardized titles are </w:t>
+            </w:r>
+            <w:r>
+              <w:rPr>
+                <w:b w:val="0"/>
+                <w:bCs/>
+                <w:sz w:val="24"/>
+                <w:szCs w:val="24"/>
+              </w:rPr>
+              <w:t>truly</w:t>
+            </w:r>
+            <w:r>
+              <w:rPr>
+                <w:b w:val="0"/>
+                <w:bCs/>
+                <w:sz w:val="24"/>
+                <w:szCs w:val="24"/>
+              </w:rPr>
+              <w:t xml:space="preserve"> similar.</w:t>
             </w:r>
           </w:p>
         </w:tc>
       </w:tr>
       <w:tr>
-        <w:tc>
-          <w:tcPr>
-            <w:tcW w:w="3964" w:type="dxa"/>
-          </w:tcPr>
-          <w:p>
-            <w:pPr>
-              <w:spacing w:line="360" w:lineRule="auto"/>
-              <w:rPr>
-                <w:sz w:val="24"/>
-                <w:szCs w:val="24"/>
-              </w:rPr>
-            </w:pPr>
-            <w:r>
-              <w:rPr>
-                <w:i/>
-                <w:iCs/>
-                <w:sz w:val="24"/>
-                <w:szCs w:val="24"/>
-              </w:rPr>
-              <w:t>Bin</w:t>
-            </w:r>
-            <w:r>
-              <w:rPr>
-                <w:sz w:val="24"/>
-                <w:szCs w:val="24"/>
-              </w:rPr>
-              <w:t xml:space="preserve"> </w:t>
-            </w:r>
-            <w:r>
-              <w:rPr>
-                <w:sz w:val="24"/>
-                <w:szCs w:val="24"/>
-              </w:rPr>
-              <w:t>`</w:t>
-            </w:r>
-            <w:proofErr w:type="spellStart"/>
-            <w:r>
-              <w:rPr>
-                <w:sz w:val="24"/>
-                <w:szCs w:val="24"/>
-              </w:rPr>
-              <w:t>company_location</w:t>
-            </w:r>
-            <w:proofErr w:type="spellEnd"/>
-            <w:r>
-              <w:rPr>
-                <w:sz w:val="24"/>
-                <w:szCs w:val="24"/>
-              </w:rPr>
-              <w:t xml:space="preserve">` </w:t>
-            </w:r>
-            <w:r>
-              <w:rPr>
-                <w:sz w:val="24"/>
-                <w:szCs w:val="24"/>
-              </w:rPr>
-              <w:t>by continent</w:t>
-            </w:r>
-          </w:p>
-        </w:tc>
-        <w:tc>
-          <w:tcPr>
-            <w:tcW w:w="5386" w:type="dxa"/>
-          </w:tcPr>
-          <w:p>
-            <w:pPr>
-              <w:spacing w:line="360" w:lineRule="auto"/>
-              <w:rPr>
-                <w:sz w:val="24"/>
-                <w:szCs w:val="24"/>
-              </w:rPr>
-            </w:pPr>
-            <w:r>
-              <w:rPr>
-                <w:sz w:val="24"/>
-                <w:szCs w:val="24"/>
-              </w:rPr>
-              <w:t xml:space="preserve">Numerosity </w:t>
-            </w:r>
-            <w:r>
-              <w:rPr>
-                <w:sz w:val="24"/>
-                <w:szCs w:val="24"/>
-              </w:rPr>
-              <w:t>R</w:t>
-            </w:r>
-            <w:r>
-              <w:rPr>
-                <w:sz w:val="24"/>
-                <w:szCs w:val="24"/>
-              </w:rPr>
-              <w:t>eduction of 50 unique values to 6</w:t>
-            </w:r>
-          </w:p>
-        </w:tc>
-      </w:tr>
-      <w:tr>
-        <w:tc>
-          <w:tcPr>
-            <w:tcW w:w="3964" w:type="dxa"/>
-          </w:tcPr>
-          <w:p>
-            <w:pPr>
-              <w:spacing w:line="360" w:lineRule="auto"/>
-              <w:rPr>
-                <w:sz w:val="24"/>
-                <w:szCs w:val="24"/>
-              </w:rPr>
-            </w:pPr>
-            <w:r>
-              <w:rPr>
-                <w:i/>
-                <w:iCs/>
-                <w:sz w:val="24"/>
-                <w:szCs w:val="24"/>
-              </w:rPr>
-              <w:t>Integer-</w:t>
-            </w:r>
-            <w:proofErr w:type="spellStart"/>
-            <w:r>
-              <w:rPr>
-                <w:i/>
-                <w:iCs/>
-                <w:sz w:val="24"/>
-                <w:szCs w:val="24"/>
-              </w:rPr>
-              <w:t>ize</w:t>
-            </w:r>
-            <w:proofErr w:type="spellEnd"/>
-            <w:r>
-              <w:rPr>
-                <w:sz w:val="24"/>
-                <w:szCs w:val="24"/>
-              </w:rPr>
-              <w:t xml:space="preserve"> `</w:t>
-            </w:r>
-            <w:proofErr w:type="spellStart"/>
-            <w:r>
-              <w:rPr>
-                <w:sz w:val="24"/>
-                <w:szCs w:val="24"/>
-              </w:rPr>
-              <w:t>company_location</w:t>
-            </w:r>
-            <w:proofErr w:type="spellEnd"/>
-            <w:r>
-              <w:rPr>
-                <w:sz w:val="24"/>
-                <w:szCs w:val="24"/>
-              </w:rPr>
-              <w:t>` from West to East</w:t>
-            </w:r>
-          </w:p>
-          <w:p>
-            <w:pPr>
-              <w:pStyle w:val="ListParagraph"/>
-              <w:numPr>
-                <w:ilvl w:val="0"/>
-                <w:numId w:val="18"/>
-              </w:numPr>
-              <w:spacing w:line="360" w:lineRule="auto"/>
-              <w:rPr>
-                <w:sz w:val="24"/>
-                <w:szCs w:val="24"/>
-              </w:rPr>
-            </w:pPr>
-            <w:r>
-              <w:rPr>
-                <w:sz w:val="24"/>
-                <w:szCs w:val="24"/>
-              </w:rPr>
-              <w:t>T</w:t>
-            </w:r>
-            <w:r>
-              <w:rPr>
-                <w:sz w:val="24"/>
-                <w:szCs w:val="24"/>
-              </w:rPr>
-              <w:t>he</w:t>
-            </w:r>
-            <w:r>
-              <w:rPr>
-                <w:sz w:val="24"/>
-                <w:szCs w:val="24"/>
-              </w:rPr>
-              <w:t xml:space="preserve"> W</w:t>
-            </w:r>
-            <w:r>
-              <w:rPr>
-                <w:sz w:val="24"/>
-                <w:szCs w:val="24"/>
-              </w:rPr>
-              <w:t>estmost</w:t>
-            </w:r>
-            <w:r>
-              <w:rPr>
-                <w:sz w:val="24"/>
-                <w:szCs w:val="24"/>
-              </w:rPr>
-              <w:t xml:space="preserve">, NA, </w:t>
-            </w:r>
-            <w:r>
-              <w:rPr>
-                <w:sz w:val="24"/>
-                <w:szCs w:val="24"/>
-              </w:rPr>
-              <w:t>is 1</w:t>
-            </w:r>
-          </w:p>
-          <w:p>
-            <w:pPr>
-              <w:pStyle w:val="ListParagraph"/>
-              <w:numPr>
-                <w:ilvl w:val="0"/>
-                <w:numId w:val="18"/>
-              </w:numPr>
-              <w:spacing w:line="360" w:lineRule="auto"/>
-              <w:rPr>
-                <w:sz w:val="24"/>
-                <w:szCs w:val="24"/>
-              </w:rPr>
-            </w:pPr>
-            <w:r>
-              <w:rPr>
-                <w:sz w:val="24"/>
-                <w:szCs w:val="24"/>
-              </w:rPr>
-              <w:t>The E</w:t>
-            </w:r>
-            <w:r>
-              <w:rPr>
-                <w:sz w:val="24"/>
-                <w:szCs w:val="24"/>
-              </w:rPr>
-              <w:t xml:space="preserve">astmost, </w:t>
-            </w:r>
-            <w:r>
-              <w:rPr>
-                <w:sz w:val="24"/>
-                <w:szCs w:val="24"/>
-              </w:rPr>
-              <w:t xml:space="preserve">OC, </w:t>
-            </w:r>
-            <w:r>
-              <w:rPr>
-                <w:sz w:val="24"/>
-                <w:szCs w:val="24"/>
-              </w:rPr>
-              <w:t>is 6</w:t>
-            </w:r>
-          </w:p>
-        </w:tc>
-        <w:tc>
-          <w:tcPr>
-            <w:tcW w:w="5386" w:type="dxa"/>
-          </w:tcPr>
-          <w:p>
-            <w:pPr>
-              <w:spacing w:line="360" w:lineRule="auto"/>
-              <w:rPr>
-                <w:sz w:val="24"/>
-                <w:szCs w:val="24"/>
-              </w:rPr>
-            </w:pPr>
-            <w:r>
-              <w:rPr>
-                <w:sz w:val="24"/>
-                <w:szCs w:val="24"/>
-              </w:rPr>
-              <w:t>Attempt at Numericizing</w:t>
-            </w:r>
-          </w:p>
-        </w:tc>
-      </w:tr>
-      <w:tr>
+        <w:trPr>
+          <w:trHeight w:val="1830"/>
+        </w:trPr>
         <w:tc>
           <w:tcPr>
             <w:tcW w:w="3964" w:type="dxa"/>
@@ -7655,468 +8505,94 @@
             <w:pPr>
               <w:spacing w:line="360" w:lineRule="auto"/>
               <w:rPr>
+                <w:b/>
+                <w:bCs/>
                 <w:sz w:val="24"/>
                 <w:szCs w:val="24"/>
               </w:rPr>
             </w:pPr>
             <w:r>
               <w:rPr>
+                <w:bCs/>
                 <w:i/>
                 <w:iCs/>
                 <w:sz w:val="24"/>
                 <w:szCs w:val="24"/>
               </w:rPr>
-              <w:t>Standardize</w:t>
-            </w:r>
-            <w:r>
-              <w:rPr>
-                <w:sz w:val="24"/>
-                <w:szCs w:val="24"/>
-              </w:rPr>
-              <w:t xml:space="preserve"> </w:t>
-            </w:r>
-            <w:r>
-              <w:rPr>
+              <w:t>Popularity Encode</w:t>
+            </w:r>
+            <w:r>
+              <w:rPr>
+                <w:bCs/>
+                <w:sz w:val="24"/>
+                <w:szCs w:val="24"/>
+              </w:rPr>
+              <w:t xml:space="preserve"> `</w:t>
+            </w:r>
+            <w:proofErr w:type="spellStart"/>
+            <w:r>
+              <w:rPr>
+                <w:bCs/>
+                <w:sz w:val="24"/>
+                <w:szCs w:val="24"/>
+              </w:rPr>
+              <w:t>job_title</w:t>
+            </w:r>
+            <w:proofErr w:type="spellEnd"/>
+            <w:r>
+              <w:rPr>
+                <w:bCs/>
                 <w:sz w:val="24"/>
                 <w:szCs w:val="24"/>
               </w:rPr>
               <w:t>`</w:t>
-            </w:r>
-            <w:proofErr w:type="spellStart"/>
-            <w:r>
-              <w:rPr>
-                <w:sz w:val="24"/>
-                <w:szCs w:val="24"/>
-              </w:rPr>
-              <w:t>job_title</w:t>
-            </w:r>
-            <w:proofErr w:type="spellEnd"/>
-            <w:r>
-              <w:rPr>
-                <w:sz w:val="24"/>
-                <w:szCs w:val="24"/>
-              </w:rPr>
-              <w:t>`</w:t>
-            </w:r>
-            <w:r>
-              <w:rPr>
-                <w:sz w:val="24"/>
-                <w:szCs w:val="24"/>
-              </w:rPr>
-              <w:t xml:space="preserve"> with the following </w:t>
-            </w:r>
-            <w:hyperlink r:id="rId11" w:history="1">
-              <w:proofErr w:type="spellStart"/>
-              <w:r>
-                <w:rPr>
-                  <w:rStyle w:val="Hyperlink"/>
-                  <w:sz w:val="24"/>
-                  <w:szCs w:val="24"/>
-                </w:rPr>
-                <w:t>RegEx</w:t>
-              </w:r>
-              <w:proofErr w:type="spellEnd"/>
-            </w:hyperlink>
-            <w:r>
-              <w:rPr>
-                <w:sz w:val="24"/>
-                <w:szCs w:val="24"/>
-              </w:rPr>
-              <w:t>:</w:t>
-            </w:r>
-          </w:p>
-          <w:p>
-            <w:pPr>
-              <w:pStyle w:val="ListParagraph"/>
-              <w:numPr>
-                <w:ilvl w:val="0"/>
-                <w:numId w:val="19"/>
-              </w:numPr>
-              <w:spacing w:line="360" w:lineRule="auto"/>
-              <w:rPr>
-                <w:sz w:val="24"/>
-                <w:szCs w:val="24"/>
-              </w:rPr>
-            </w:pPr>
-            <w:proofErr w:type="gramStart"/>
-            <w:r>
-              <w:rPr>
-                <w:sz w:val="24"/>
-                <w:szCs w:val="24"/>
-              </w:rPr>
-              <w:t>/</w:t>
-            </w:r>
-            <w:r>
-              <w:rPr>
-                <w:sz w:val="24"/>
-                <w:szCs w:val="24"/>
-              </w:rPr>
-              <w:t>.*</w:t>
-            </w:r>
-            <w:proofErr w:type="gramEnd"/>
-            <w:r>
-              <w:rPr>
-                <w:sz w:val="24"/>
-                <w:szCs w:val="24"/>
-              </w:rPr>
-              <w:t>Researcher</w:t>
-            </w:r>
-            <w:r>
-              <w:rPr>
-                <w:sz w:val="24"/>
-                <w:szCs w:val="24"/>
-              </w:rPr>
-              <w:t>/</w:t>
-            </w:r>
-            <w:r>
-              <w:rPr>
-                <w:sz w:val="24"/>
-                <w:szCs w:val="24"/>
-              </w:rPr>
-              <w:br/>
-            </w:r>
-            <w:r>
-              <w:rPr>
-                <w:rFonts w:ascii="MathJax_Main" w:hAnsi="MathJax_Main"/>
-                <w:color w:val="232629"/>
-                <w:sz w:val="25"/>
-                <w:szCs w:val="25"/>
-                <w:shd w:val="clear" w:color="auto" w:fill="FFFFFF"/>
-              </w:rPr>
-              <w:t>⇒</w:t>
-            </w:r>
-            <w:r>
-              <w:rPr>
-                <w:sz w:val="24"/>
-                <w:szCs w:val="24"/>
-              </w:rPr>
-              <w:t xml:space="preserve"> </w:t>
-            </w:r>
-            <w:r>
-              <w:rPr>
-                <w:sz w:val="24"/>
-                <w:szCs w:val="24"/>
-              </w:rPr>
-              <w:t>“</w:t>
-            </w:r>
-            <w:r>
-              <w:rPr>
-                <w:sz w:val="24"/>
-                <w:szCs w:val="24"/>
-              </w:rPr>
-              <w:t>Research Scientist</w:t>
-            </w:r>
-            <w:r>
-              <w:rPr>
-                <w:sz w:val="24"/>
-                <w:szCs w:val="24"/>
-              </w:rPr>
-              <w:t>”</w:t>
-            </w:r>
-          </w:p>
-          <w:p>
-            <w:pPr>
-              <w:pStyle w:val="ListParagraph"/>
-              <w:numPr>
-                <w:ilvl w:val="0"/>
-                <w:numId w:val="19"/>
-              </w:numPr>
-              <w:spacing w:line="360" w:lineRule="auto"/>
-              <w:rPr>
-                <w:sz w:val="24"/>
-                <w:szCs w:val="24"/>
-              </w:rPr>
-            </w:pPr>
-            <w:r>
-              <w:rPr>
-                <w:sz w:val="24"/>
-                <w:szCs w:val="24"/>
-              </w:rPr>
-              <w:t>/</w:t>
-            </w:r>
-            <w:proofErr w:type="spellStart"/>
-            <w:r>
-              <w:rPr>
-                <w:sz w:val="24"/>
-                <w:szCs w:val="24"/>
-              </w:rPr>
-              <w:t>AI|Computer</w:t>
-            </w:r>
-            <w:proofErr w:type="spellEnd"/>
-            <w:r>
-              <w:rPr>
-                <w:sz w:val="24"/>
-                <w:szCs w:val="24"/>
-              </w:rPr>
-              <w:t xml:space="preserve"> </w:t>
-            </w:r>
-            <w:proofErr w:type="spellStart"/>
-            <w:r>
-              <w:rPr>
-                <w:sz w:val="24"/>
-                <w:szCs w:val="24"/>
-              </w:rPr>
-              <w:t>Vision|Machine</w:t>
-            </w:r>
-            <w:proofErr w:type="spellEnd"/>
-            <w:r>
-              <w:rPr>
-                <w:sz w:val="24"/>
-                <w:szCs w:val="24"/>
-              </w:rPr>
-              <w:t xml:space="preserve"> </w:t>
-            </w:r>
-            <w:proofErr w:type="spellStart"/>
-            <w:r>
-              <w:rPr>
-                <w:sz w:val="24"/>
-                <w:szCs w:val="24"/>
-              </w:rPr>
-              <w:t>Learning|NLP</w:t>
-            </w:r>
-            <w:proofErr w:type="spellEnd"/>
-            <w:r>
-              <w:rPr>
-                <w:sz w:val="24"/>
-                <w:szCs w:val="24"/>
-              </w:rPr>
-              <w:t>/</w:t>
-            </w:r>
-            <w:r>
-              <w:rPr>
-                <w:sz w:val="24"/>
-                <w:szCs w:val="24"/>
-              </w:rPr>
-              <w:br/>
-            </w:r>
-            <w:r>
-              <w:rPr>
-                <w:rFonts w:ascii="MathJax_Main" w:hAnsi="MathJax_Main"/>
-                <w:color w:val="232629"/>
-                <w:sz w:val="25"/>
-                <w:szCs w:val="25"/>
-                <w:shd w:val="clear" w:color="auto" w:fill="FFFFFF"/>
-              </w:rPr>
-              <w:t>⇒</w:t>
-            </w:r>
-            <w:r>
-              <w:rPr>
-                <w:sz w:val="24"/>
-                <w:szCs w:val="24"/>
-              </w:rPr>
-              <w:t xml:space="preserve"> </w:t>
-            </w:r>
-            <w:r>
-              <w:rPr>
-                <w:sz w:val="24"/>
-                <w:szCs w:val="24"/>
-              </w:rPr>
-              <w:t>“</w:t>
-            </w:r>
-            <w:r>
-              <w:rPr>
-                <w:sz w:val="24"/>
-                <w:szCs w:val="24"/>
-              </w:rPr>
-              <w:t>ML</w:t>
-            </w:r>
-            <w:r>
-              <w:rPr>
-                <w:sz w:val="24"/>
-                <w:szCs w:val="24"/>
-              </w:rPr>
-              <w:t>”</w:t>
-            </w:r>
-          </w:p>
-          <w:p>
-            <w:pPr>
-              <w:pStyle w:val="ListParagraph"/>
-              <w:numPr>
-                <w:ilvl w:val="0"/>
-                <w:numId w:val="19"/>
-              </w:numPr>
-              <w:spacing w:line="360" w:lineRule="auto"/>
-              <w:rPr>
-                <w:sz w:val="24"/>
-                <w:szCs w:val="24"/>
-              </w:rPr>
-            </w:pPr>
-            <w:proofErr w:type="gramStart"/>
-            <w:r>
-              <w:rPr>
-                <w:sz w:val="24"/>
-                <w:szCs w:val="24"/>
-              </w:rPr>
-              <w:t>/</w:t>
-            </w:r>
-            <w:r>
-              <w:rPr>
-                <w:sz w:val="24"/>
-                <w:szCs w:val="24"/>
-              </w:rPr>
-              <w:t>.*</w:t>
-            </w:r>
-            <w:proofErr w:type="gramEnd"/>
-            <w:r>
-              <w:rPr>
-                <w:sz w:val="24"/>
-                <w:szCs w:val="24"/>
-              </w:rPr>
-              <w:t>(Data|ML).*(Analyst|Architect|Engineer|Researcher|Scientist).*</w:t>
-            </w:r>
-            <w:r>
-              <w:rPr>
-                <w:sz w:val="24"/>
-                <w:szCs w:val="24"/>
-              </w:rPr>
-              <w:t>/</w:t>
-            </w:r>
-            <w:r>
-              <w:rPr>
-                <w:sz w:val="24"/>
-                <w:szCs w:val="24"/>
-              </w:rPr>
-              <w:br/>
-            </w:r>
-            <w:r>
-              <w:rPr>
-                <w:rFonts w:ascii="MathJax_Main" w:hAnsi="MathJax_Main"/>
-                <w:color w:val="232629"/>
-                <w:sz w:val="25"/>
-                <w:szCs w:val="25"/>
-                <w:shd w:val="clear" w:color="auto" w:fill="FFFFFF"/>
-              </w:rPr>
-              <w:t>⇒</w:t>
-            </w:r>
-            <w:r>
-              <w:rPr>
-                <w:sz w:val="24"/>
-                <w:szCs w:val="24"/>
-              </w:rPr>
-              <w:t xml:space="preserve"> </w:t>
-            </w:r>
-            <w:r>
-              <w:rPr>
-                <w:sz w:val="24"/>
-                <w:szCs w:val="24"/>
-              </w:rPr>
-              <w:t>“</w:t>
-            </w:r>
-            <w:r>
-              <w:rPr>
-                <w:sz w:val="24"/>
-                <w:szCs w:val="24"/>
-              </w:rPr>
-              <w:t>$1 $2</w:t>
-            </w:r>
-            <w:r>
-              <w:rPr>
-                <w:sz w:val="24"/>
-                <w:szCs w:val="24"/>
-              </w:rPr>
-              <w:t>”</w:t>
-            </w:r>
-          </w:p>
-          <w:p>
-            <w:pPr>
-              <w:pStyle w:val="ListParagraph"/>
-              <w:numPr>
-                <w:ilvl w:val="0"/>
-                <w:numId w:val="19"/>
-              </w:numPr>
-              <w:spacing w:line="360" w:lineRule="auto"/>
-              <w:rPr>
-                <w:sz w:val="24"/>
-                <w:szCs w:val="24"/>
-              </w:rPr>
-            </w:pPr>
-            <w:r>
-              <w:rPr>
-                <w:sz w:val="24"/>
-                <w:szCs w:val="24"/>
-              </w:rPr>
-              <w:t>/(</w:t>
-            </w:r>
-            <w:proofErr w:type="spellStart"/>
-            <w:r>
-              <w:rPr>
-                <w:sz w:val="24"/>
-                <w:szCs w:val="24"/>
-              </w:rPr>
-              <w:t>Director|Head</w:t>
-            </w:r>
-            <w:proofErr w:type="spellEnd"/>
-            <w:proofErr w:type="gramStart"/>
-            <w:r>
-              <w:rPr>
-                <w:sz w:val="24"/>
-                <w:szCs w:val="24"/>
-              </w:rPr>
-              <w:t>).*</w:t>
-            </w:r>
-            <w:proofErr w:type="gramEnd"/>
-            <w:r>
-              <w:rPr>
-                <w:sz w:val="24"/>
-                <w:szCs w:val="24"/>
-              </w:rPr>
-              <w:t>|.*Manager/</w:t>
-            </w:r>
-            <w:r>
-              <w:rPr>
-                <w:sz w:val="24"/>
-                <w:szCs w:val="24"/>
-              </w:rPr>
-              <w:br/>
-            </w:r>
-            <w:r>
-              <w:rPr>
-                <w:rFonts w:ascii="MathJax_Main" w:hAnsi="MathJax_Main"/>
-                <w:color w:val="232629"/>
-                <w:sz w:val="25"/>
-                <w:szCs w:val="25"/>
-                <w:shd w:val="clear" w:color="auto" w:fill="FFFFFF"/>
-              </w:rPr>
-              <w:t>⇒</w:t>
-            </w:r>
-            <w:r>
-              <w:rPr>
-                <w:sz w:val="24"/>
-                <w:szCs w:val="24"/>
-              </w:rPr>
-              <w:t xml:space="preserve"> “Manager”</w:t>
             </w:r>
           </w:p>
           <w:p>
             <w:pPr>
               <w:spacing w:line="360" w:lineRule="auto"/>
               <w:rPr>
+                <w:b/>
+                <w:bCs/>
                 <w:sz w:val="24"/>
                 <w:szCs w:val="24"/>
               </w:rPr>
             </w:pPr>
             <w:r>
               <w:rPr>
+                <w:bCs/>
                 <w:i/>
                 <w:iCs/>
                 <w:sz w:val="24"/>
                 <w:szCs w:val="24"/>
               </w:rPr>
-              <w:t>Bin</w:t>
-            </w:r>
-            <w:r>
-              <w:rPr>
-                <w:sz w:val="24"/>
-                <w:szCs w:val="24"/>
-              </w:rPr>
-              <w:t xml:space="preserve"> </w:t>
-            </w:r>
-            <w:r>
-              <w:rPr>
-                <w:sz w:val="24"/>
-                <w:szCs w:val="24"/>
-              </w:rPr>
-              <w:t>titles with less than 5% frequency as “Other”</w:t>
+              <w:t>Rename</w:t>
+            </w:r>
+            <w:r>
+              <w:rPr>
+                <w:bCs/>
+                <w:sz w:val="24"/>
+                <w:szCs w:val="24"/>
+              </w:rPr>
+              <w:t xml:space="preserve"> as `</w:t>
+            </w:r>
+            <w:proofErr w:type="spellStart"/>
+            <w:r>
+              <w:rPr>
+                <w:bCs/>
+                <w:sz w:val="24"/>
+                <w:szCs w:val="24"/>
+              </w:rPr>
+              <w:t>job_popularity</w:t>
+            </w:r>
+            <w:proofErr w:type="spellEnd"/>
+            <w:r>
+              <w:rPr>
+                <w:bCs/>
+                <w:sz w:val="24"/>
+                <w:szCs w:val="24"/>
+              </w:rPr>
+              <w:t>`</w:t>
             </w:r>
           </w:p>
         </w:tc>
@@ -8129,31 +8605,47 @@
             <w:pPr>
               <w:spacing w:line="360" w:lineRule="auto"/>
               <w:rPr>
+                <w:rFonts w:ascii="Times New Roman" w:hAnsi="Times New Roman" w:cs="Times New Roman"/>
+                <w:b/>
                 <w:sz w:val="24"/>
                 <w:szCs w:val="24"/>
               </w:rPr>
             </w:pPr>
             <w:r>
               <w:rPr>
-                <w:sz w:val="24"/>
-                <w:szCs w:val="24"/>
-              </w:rPr>
-              <w:t xml:space="preserve">Numerosity Reduction of 50 unique values to </w:t>
+                <w:rFonts w:ascii="Times New Roman" w:hAnsi="Times New Roman" w:cs="Times New Roman"/>
+                <w:sz w:val="24"/>
+                <w:szCs w:val="24"/>
+              </w:rPr>
+              <w:t>(Singh, 2020)</w:t>
+            </w:r>
+          </w:p>
+          <w:p>
+            <w:pPr>
+              <w:spacing w:line="360" w:lineRule="auto"/>
+              <w:rPr>
+                <w:b/>
+                <w:bCs/>
+                <w:sz w:val="24"/>
+                <w:szCs w:val="24"/>
+              </w:rPr>
+            </w:pPr>
+            <w:r>
+              <w:rPr>
+                <w:bCs/>
+                <w:sz w:val="24"/>
+                <w:szCs w:val="24"/>
+              </w:rPr>
+              <w:t xml:space="preserve">Attempt at </w:t>
             </w:r>
             <w:proofErr w:type="gramStart"/>
             <w:r>
               <w:rPr>
-                <w:sz w:val="24"/>
-                <w:szCs w:val="24"/>
-              </w:rPr>
-              <w:t>6</w:t>
-            </w:r>
-            <w:r>
-              <w:rPr>
-                <w:sz w:val="24"/>
-                <w:szCs w:val="24"/>
-              </w:rPr>
-              <w:t>;</w:t>
+                <w:bCs/>
+                <w:sz w:val="24"/>
+                <w:szCs w:val="24"/>
+              </w:rPr>
+              <w:t>Numericizing;</w:t>
             </w:r>
             <w:proofErr w:type="gramEnd"/>
           </w:p>
@@ -8161,283 +8653,32 @@
             <w:pPr>
               <w:spacing w:line="360" w:lineRule="auto"/>
               <w:rPr>
+                <w:b/>
+                <w:bCs/>
                 <w:sz w:val="24"/>
                 <w:szCs w:val="24"/>
               </w:rPr>
             </w:pPr>
             <w:r>
               <w:rPr>
-                <w:sz w:val="24"/>
-                <w:szCs w:val="24"/>
-              </w:rPr>
-              <w:t>Many titles had similarities, only different due to prefixes/suffixes or acronyms, etc.</w:t>
-            </w:r>
-          </w:p>
-          <w:p>
-            <w:pPr>
-              <w:spacing w:line="360" w:lineRule="auto"/>
-              <w:rPr>
-                <w:sz w:val="24"/>
-                <w:szCs w:val="24"/>
-              </w:rPr>
-            </w:pPr>
-            <w:r>
-              <w:rPr>
-                <w:sz w:val="24"/>
-                <w:szCs w:val="24"/>
-              </w:rPr>
-              <w:t xml:space="preserve">This approach assumes that the standardized titles are </w:t>
-            </w:r>
-            <w:r>
-              <w:rPr>
-                <w:sz w:val="24"/>
-                <w:szCs w:val="24"/>
-              </w:rPr>
-              <w:t>truly</w:t>
-            </w:r>
-            <w:r>
-              <w:rPr>
-                <w:sz w:val="24"/>
-                <w:szCs w:val="24"/>
-              </w:rPr>
-              <w:t xml:space="preserve"> similar.</w:t>
-            </w:r>
-          </w:p>
-        </w:tc>
-      </w:tr>
-    </w:tbl>
-    <w:p>
-      <w:pPr>
-        <w:spacing w:line="360" w:lineRule="auto"/>
-        <w:rPr>
-          <w:sz w:val="24"/>
-          <w:szCs w:val="24"/>
-        </w:rPr>
-      </w:pPr>
-      <w:r>
-        <w:rPr>
-          <w:sz w:val="24"/>
-          <w:szCs w:val="24"/>
-        </w:rPr>
-        <w:br w:type="page"/>
-      </w:r>
-    </w:p>
-    <w:tbl>
-      <w:tblPr>
-        <w:tblStyle w:val="ProjectScopeTable"/>
-        <w:tblW w:w="0" w:type="auto"/>
-        <w:tblLayout w:type="fixed"/>
-        <w:tblLook w:val="04A0" w:firstRow="1" w:lastRow="0" w:firstColumn="1" w:lastColumn="0" w:noHBand="0" w:noVBand="1"/>
-      </w:tblPr>
-      <w:tblGrid>
-        <w:gridCol w:w="3964"/>
-        <w:gridCol w:w="5386"/>
-      </w:tblGrid>
-      <w:tr>
-        <w:trPr>
-          <w:cnfStyle w:val="100000000000" w:firstRow="1" w:lastRow="0" w:firstColumn="0" w:lastColumn="0" w:oddVBand="0" w:evenVBand="0" w:oddHBand="0" w:evenHBand="0" w:firstRowFirstColumn="0" w:firstRowLastColumn="0" w:lastRowFirstColumn="0" w:lastRowLastColumn="0"/>
-          <w:trHeight w:val="1830"/>
-        </w:trPr>
-        <w:tc>
-          <w:tcPr>
-            <w:tcW w:w="3964" w:type="dxa"/>
-            <w:shd w:val="clear" w:color="auto" w:fill="auto"/>
-            <w:vAlign w:val="top"/>
-          </w:tcPr>
-          <w:p>
-            <w:pPr>
-              <w:spacing w:line="360" w:lineRule="auto"/>
-              <w:rPr>
-                <w:b w:val="0"/>
-                <w:bCs/>
-                <w:sz w:val="24"/>
-                <w:szCs w:val="24"/>
-              </w:rPr>
-            </w:pPr>
-            <w:r>
-              <w:rPr>
-                <w:b w:val="0"/>
+                <w:bCs/>
+                <w:sz w:val="24"/>
+                <w:szCs w:val="24"/>
+              </w:rPr>
+              <w:t xml:space="preserve">Better than </w:t>
+            </w:r>
+            <w:r>
+              <w:rPr>
                 <w:bCs/>
                 <w:i/>
                 <w:iCs/>
                 <w:sz w:val="24"/>
                 <w:szCs w:val="24"/>
               </w:rPr>
-              <w:lastRenderedPageBreak/>
-              <w:t>Popularity Encode</w:t>
-            </w:r>
-            <w:r>
-              <w:rPr>
-                <w:b w:val="0"/>
-                <w:bCs/>
-                <w:sz w:val="24"/>
-                <w:szCs w:val="24"/>
-              </w:rPr>
-              <w:t xml:space="preserve"> `</w:t>
-            </w:r>
-            <w:proofErr w:type="spellStart"/>
-            <w:r>
-              <w:rPr>
-                <w:b w:val="0"/>
-                <w:bCs/>
-                <w:sz w:val="24"/>
-                <w:szCs w:val="24"/>
-              </w:rPr>
-              <w:t>job_title</w:t>
-            </w:r>
-            <w:proofErr w:type="spellEnd"/>
-            <w:r>
-              <w:rPr>
-                <w:b w:val="0"/>
-                <w:bCs/>
-                <w:sz w:val="24"/>
-                <w:szCs w:val="24"/>
-              </w:rPr>
-              <w:t>`</w:t>
-            </w:r>
-          </w:p>
-          <w:p>
-            <w:pPr>
-              <w:spacing w:line="360" w:lineRule="auto"/>
-              <w:rPr>
-                <w:b w:val="0"/>
-                <w:bCs/>
-                <w:sz w:val="24"/>
-                <w:szCs w:val="24"/>
-              </w:rPr>
-            </w:pPr>
-            <w:r>
-              <w:rPr>
-                <w:b w:val="0"/>
-                <w:bCs/>
-                <w:i/>
-                <w:iCs/>
-                <w:sz w:val="24"/>
-                <w:szCs w:val="24"/>
-              </w:rPr>
-              <w:t>Rename</w:t>
-            </w:r>
-            <w:r>
-              <w:rPr>
-                <w:b w:val="0"/>
-                <w:bCs/>
-                <w:sz w:val="24"/>
-                <w:szCs w:val="24"/>
-              </w:rPr>
-              <w:t xml:space="preserve"> as `</w:t>
-            </w:r>
-            <w:proofErr w:type="spellStart"/>
-            <w:r>
-              <w:rPr>
-                <w:b w:val="0"/>
-                <w:bCs/>
-                <w:sz w:val="24"/>
-                <w:szCs w:val="24"/>
-              </w:rPr>
-              <w:t>job_popularity</w:t>
-            </w:r>
-            <w:proofErr w:type="spellEnd"/>
-            <w:r>
-              <w:rPr>
-                <w:b w:val="0"/>
-                <w:bCs/>
-                <w:sz w:val="24"/>
-                <w:szCs w:val="24"/>
-              </w:rPr>
-              <w:t>`</w:t>
-            </w:r>
-          </w:p>
-        </w:tc>
-        <w:tc>
-          <w:tcPr>
-            <w:tcW w:w="5386" w:type="dxa"/>
-            <w:shd w:val="clear" w:color="auto" w:fill="auto"/>
-            <w:vAlign w:val="top"/>
-          </w:tcPr>
-          <w:p>
-            <w:pPr>
-              <w:spacing w:line="360" w:lineRule="auto"/>
-              <w:rPr>
-                <w:rFonts w:ascii="Times New Roman" w:hAnsi="Times New Roman" w:cs="Times New Roman"/>
-                <w:b w:val="0"/>
-                <w:sz w:val="24"/>
-                <w:szCs w:val="24"/>
-              </w:rPr>
-            </w:pPr>
-            <w:r>
-              <w:rPr>
-                <w:rFonts w:ascii="Times New Roman" w:hAnsi="Times New Roman" w:cs="Times New Roman"/>
-                <w:b w:val="0"/>
-                <w:sz w:val="24"/>
-                <w:szCs w:val="24"/>
-              </w:rPr>
-              <w:t>(Singh, 2020)</w:t>
-            </w:r>
-          </w:p>
-          <w:p>
-            <w:pPr>
-              <w:spacing w:line="360" w:lineRule="auto"/>
-              <w:rPr>
-                <w:b w:val="0"/>
-                <w:bCs/>
-                <w:sz w:val="24"/>
-                <w:szCs w:val="24"/>
-              </w:rPr>
-            </w:pPr>
-            <w:r>
-              <w:rPr>
-                <w:b w:val="0"/>
-                <w:bCs/>
-                <w:sz w:val="24"/>
-                <w:szCs w:val="24"/>
-              </w:rPr>
-              <w:t xml:space="preserve">Attempt at </w:t>
-            </w:r>
-            <w:proofErr w:type="gramStart"/>
-            <w:r>
-              <w:rPr>
-                <w:b w:val="0"/>
-                <w:bCs/>
-                <w:sz w:val="24"/>
-                <w:szCs w:val="24"/>
-              </w:rPr>
-              <w:t>Numericizing;</w:t>
-            </w:r>
-            <w:proofErr w:type="gramEnd"/>
-          </w:p>
-          <w:p>
-            <w:pPr>
-              <w:spacing w:line="360" w:lineRule="auto"/>
-              <w:rPr>
-                <w:b w:val="0"/>
-                <w:bCs/>
-                <w:sz w:val="24"/>
-                <w:szCs w:val="24"/>
-              </w:rPr>
-            </w:pPr>
-            <w:r>
-              <w:rPr>
-                <w:b w:val="0"/>
-                <w:bCs/>
-                <w:sz w:val="24"/>
-                <w:szCs w:val="24"/>
-              </w:rPr>
-              <w:t xml:space="preserve">Better than </w:t>
-            </w:r>
-            <w:r>
-              <w:rPr>
-                <w:b w:val="0"/>
-                <w:bCs/>
-                <w:i/>
-                <w:iCs/>
-                <w:sz w:val="24"/>
-                <w:szCs w:val="24"/>
-              </w:rPr>
               <w:t>Integer Encoding</w:t>
             </w:r>
             <w:r>
               <w:rPr>
-                <w:b w:val="0"/>
                 <w:bCs/>
                 <w:sz w:val="24"/>
                 <w:szCs w:val="24"/>
@@ -8608,7 +8849,7 @@
     </w:tbl>
     <w:p>
       <w:pPr>
-        <w:spacing w:line="276" w:lineRule="auto"/>
+        <w:spacing w:line="360" w:lineRule="auto"/>
         <w:rPr>
           <w:sz w:val="2"/>
           <w:szCs w:val="2"/>
@@ -8617,6 +8858,23 @@
     </w:p>
     <w:p>
       <w:pPr>
+        <w:rPr>
+          <w:rFonts w:asciiTheme="majorHAnsi" w:eastAsiaTheme="majorEastAsia" w:hAnsiTheme="majorHAnsi" w:cstheme="majorBidi"/>
+          <w:color w:val="1F4D78" w:themeColor="accent1" w:themeShade="7F"/>
+          <w:sz w:val="26"/>
+          <w:szCs w:val="26"/>
+        </w:rPr>
+      </w:pPr>
+      <w:r>
+        <w:rPr>
+          <w:sz w:val="26"/>
+          <w:szCs w:val="26"/>
+        </w:rPr>
+        <w:br w:type="page"/>
+      </w:r>
+    </w:p>
+    <w:p>
+      <w:pPr>
         <w:pStyle w:val="Heading3"/>
         <w:spacing w:line="360" w:lineRule="auto"/>
         <w:rPr>
@@ -8629,220 +8887,217 @@
           <w:sz w:val="26"/>
           <w:szCs w:val="26"/>
         </w:rPr>
-        <w:t>Further Cleaning</w:t>
+        <w:lastRenderedPageBreak/>
+        <w:t>Correlation Analysis</w:t>
       </w:r>
     </w:p>
-    <w:tbl>
-      <w:tblPr>
-        <w:tblStyle w:val="ProjectScopeTable"/>
-        <w:tblW w:w="0" w:type="auto"/>
-        <w:tblLook w:val="04A0" w:firstRow="1" w:lastRow="0" w:firstColumn="1" w:lastColumn="0" w:noHBand="0" w:noVBand="1"/>
-      </w:tblPr>
-      <w:tblGrid>
-        <w:gridCol w:w="2405"/>
-        <w:gridCol w:w="3778"/>
-        <w:gridCol w:w="3167"/>
-      </w:tblGrid>
-      <w:tr>
-        <w:trPr>
-          <w:cnfStyle w:val="100000000000" w:firstRow="1" w:lastRow="0" w:firstColumn="0" w:lastColumn="0" w:oddVBand="0" w:evenVBand="0" w:oddHBand="0" w:evenHBand="0" w:firstRowFirstColumn="0" w:firstRowLastColumn="0" w:lastRowFirstColumn="0" w:lastRowLastColumn="0"/>
-        </w:trPr>
-        <w:tc>
-          <w:tcPr>
-            <w:tcW w:w="2405" w:type="dxa"/>
-          </w:tcPr>
-          <w:p>
-            <w:pPr>
-              <w:spacing w:line="360" w:lineRule="auto"/>
-              <w:rPr>
-                <w:sz w:val="24"/>
-                <w:szCs w:val="24"/>
-              </w:rPr>
-            </w:pPr>
-            <w:r>
-              <w:rPr>
-                <w:sz w:val="24"/>
-                <w:szCs w:val="24"/>
-              </w:rPr>
-              <w:t>Issue</w:t>
-            </w:r>
-          </w:p>
-        </w:tc>
-        <w:tc>
-          <w:tcPr>
-            <w:tcW w:w="3778" w:type="dxa"/>
-          </w:tcPr>
-          <w:p>
-            <w:pPr>
-              <w:spacing w:line="360" w:lineRule="auto"/>
-              <w:rPr>
-                <w:sz w:val="24"/>
-                <w:szCs w:val="24"/>
-              </w:rPr>
-            </w:pPr>
-            <w:r>
-              <w:rPr>
-                <w:sz w:val="24"/>
-                <w:szCs w:val="24"/>
-              </w:rPr>
-              <w:t>Description</w:t>
-            </w:r>
-          </w:p>
-        </w:tc>
-        <w:tc>
-          <w:tcPr>
-            <w:tcW w:w="3167" w:type="dxa"/>
-          </w:tcPr>
-          <w:p>
-            <w:pPr>
-              <w:spacing w:line="360" w:lineRule="auto"/>
-              <w:rPr>
-                <w:sz w:val="24"/>
-                <w:szCs w:val="24"/>
-              </w:rPr>
-            </w:pPr>
-            <w:r>
-              <w:rPr>
-                <w:sz w:val="24"/>
-                <w:szCs w:val="24"/>
-              </w:rPr>
-              <w:t>Fix(es)</w:t>
-            </w:r>
-          </w:p>
-        </w:tc>
-      </w:tr>
-      <w:tr>
-        <w:tc>
-          <w:tcPr>
-            <w:tcW w:w="2405" w:type="dxa"/>
-          </w:tcPr>
-          <w:p>
-            <w:pPr>
-              <w:spacing w:line="360" w:lineRule="auto"/>
-              <w:rPr>
-                <w:sz w:val="24"/>
-                <w:szCs w:val="24"/>
-              </w:rPr>
-            </w:pPr>
-            <w:r>
-              <w:rPr>
-                <w:sz w:val="24"/>
-                <w:szCs w:val="24"/>
-              </w:rPr>
-              <w:t>Outliers</w:t>
-            </w:r>
-          </w:p>
-        </w:tc>
-        <w:tc>
-          <w:tcPr>
-            <w:tcW w:w="3778" w:type="dxa"/>
-          </w:tcPr>
-          <w:p>
-            <w:pPr>
-              <w:spacing w:line="360" w:lineRule="auto"/>
-              <w:rPr>
-                <w:sz w:val="24"/>
-                <w:szCs w:val="24"/>
-              </w:rPr>
-            </w:pPr>
-            <w:r>
-              <w:rPr>
-                <w:sz w:val="24"/>
-                <w:szCs w:val="24"/>
-              </w:rPr>
-              <w:t>Values that are over 2 standard deviations away from the mean</w:t>
-            </w:r>
-          </w:p>
-        </w:tc>
-        <w:tc>
-          <w:tcPr>
-            <w:tcW w:w="3167" w:type="dxa"/>
-          </w:tcPr>
-          <w:p>
-            <w:pPr>
-              <w:spacing w:line="360" w:lineRule="auto"/>
-              <w:rPr>
-                <w:sz w:val="24"/>
-                <w:szCs w:val="24"/>
-              </w:rPr>
-            </w:pPr>
-            <w:r>
-              <w:rPr>
+    <w:p>
+      <w:pPr>
+        <w:spacing w:line="360" w:lineRule="auto"/>
+        <w:rPr>
+          <w:sz w:val="24"/>
+          <w:szCs w:val="24"/>
+          <w:lang w:val="en-SG"/>
+        </w:rPr>
+      </w:pPr>
+      <w:r>
+        <w:rPr>
+          <w:sz w:val="24"/>
+          <w:szCs w:val="24"/>
+          <w:lang w:val="en-SG"/>
+        </w:rPr>
+        <w:t>If there exists a pair of strongly correlated col</w:t>
+      </w:r>
+      <w:r>
+        <w:rPr>
+          <w:sz w:val="24"/>
+          <w:szCs w:val="24"/>
+          <w:lang w:val="en-SG"/>
+        </w:rPr>
+        <w:t>umns (</w:t>
+      </w:r>
+      <m:oMath>
+        <m:d>
+          <m:dPr>
+            <m:begChr m:val="|"/>
+            <m:endChr m:val="|"/>
+            <m:ctrlPr>
+              <w:rPr>
+                <w:rFonts w:ascii="Cambria Math" w:hAnsi="Cambria Math"/>
                 <w:i/>
-                <w:iCs/>
-                <w:sz w:val="24"/>
-                <w:szCs w:val="24"/>
-              </w:rPr>
-              <w:t>Drop</w:t>
-            </w:r>
-          </w:p>
-          <w:p>
-            <w:pPr>
-              <w:spacing w:line="360" w:lineRule="auto"/>
-              <w:rPr>
-                <w:sz w:val="24"/>
-                <w:szCs w:val="24"/>
-              </w:rPr>
-            </w:pPr>
-            <w:r>
-              <w:rPr>
-                <w:sz w:val="24"/>
-                <w:szCs w:val="24"/>
-              </w:rPr>
-              <w:t>Outliers sway modeling</w:t>
-            </w:r>
-          </w:p>
-        </w:tc>
-      </w:tr>
-      <w:tr>
-        <w:trPr>
-          <w:trHeight w:val="1341"/>
-        </w:trPr>
-        <w:tc>
-          <w:tcPr>
-            <w:tcW w:w="2405" w:type="dxa"/>
-          </w:tcPr>
-          <w:p>
-            <w:pPr>
-              <w:spacing w:line="360" w:lineRule="auto"/>
-              <w:rPr>
-                <w:sz w:val="24"/>
-                <w:szCs w:val="24"/>
-              </w:rPr>
-            </w:pPr>
-            <w:r>
-              <w:rPr>
-                <w:sz w:val="24"/>
-                <w:szCs w:val="24"/>
-              </w:rPr>
-              <w:t>Columns with Strong Correlation</w:t>
-            </w:r>
-          </w:p>
-        </w:tc>
-        <w:tc>
-          <w:tcPr>
-            <w:tcW w:w="6945" w:type="dxa"/>
-            <w:gridSpan w:val="2"/>
-          </w:tcPr>
-          <w:p>
-            <w:pPr>
-              <w:spacing w:line="360" w:lineRule="auto"/>
-              <w:rPr>
-                <w:sz w:val="24"/>
-                <w:szCs w:val="24"/>
-              </w:rPr>
-            </w:pPr>
-            <w:r>
-              <w:rPr>
-                <w:sz w:val="24"/>
-                <w:szCs w:val="24"/>
-              </w:rPr>
-              <w:t>There are no strongly correlated columns</w:t>
-            </w:r>
-          </w:p>
-        </w:tc>
-      </w:tr>
-    </w:tbl>
+                <w:sz w:val="24"/>
+                <w:szCs w:val="24"/>
+                <w:lang w:val="en-SG"/>
+              </w:rPr>
+            </m:ctrlPr>
+          </m:dPr>
+          <m:e>
+            <m:r>
+              <w:rPr>
+                <w:rFonts w:ascii="Cambria Math" w:hAnsi="Cambria Math"/>
+                <w:sz w:val="24"/>
+                <w:szCs w:val="24"/>
+                <w:lang w:val="en-SG"/>
+              </w:rPr>
+              <m:t>r</m:t>
+            </m:r>
+          </m:e>
+        </m:d>
+        <m:r>
+          <w:rPr>
+            <w:rFonts w:ascii="Cambria Math" w:hAnsi="Cambria Math"/>
+            <w:sz w:val="24"/>
+            <w:szCs w:val="24"/>
+            <w:lang w:val="en-SG"/>
+          </w:rPr>
+          <m:t>&gt;0.7</m:t>
+        </m:r>
+      </m:oMath>
+      <w:r>
+        <w:rPr>
+          <w:sz w:val="24"/>
+          <w:szCs w:val="24"/>
+          <w:lang w:val="en-SG"/>
+        </w:rPr>
+        <w:t>)</w:t>
+      </w:r>
+      <w:r>
+        <w:rPr>
+          <w:sz w:val="24"/>
+          <w:szCs w:val="24"/>
+          <w:lang w:val="en-SG"/>
+        </w:rPr>
+        <w:t>, either col</w:t>
+      </w:r>
+      <w:r>
+        <w:rPr>
+          <w:sz w:val="24"/>
+          <w:szCs w:val="24"/>
+          <w:lang w:val="en-SG"/>
+        </w:rPr>
+        <w:t>umn</w:t>
+      </w:r>
+      <w:r>
+        <w:rPr>
+          <w:sz w:val="24"/>
+          <w:szCs w:val="24"/>
+          <w:lang w:val="en-SG"/>
+        </w:rPr>
+        <w:t xml:space="preserve"> can be used to accurately estimate the other, so only one of the pair will be needed.</w:t>
+      </w:r>
+    </w:p>
+    <w:p>
+      <w:pPr>
+        <w:spacing w:line="360" w:lineRule="auto"/>
+        <w:rPr>
+          <w:sz w:val="24"/>
+          <w:szCs w:val="24"/>
+          <w:lang w:val="en-SG"/>
+        </w:rPr>
+      </w:pPr>
+      <w:r>
+        <w:rPr>
+          <w:sz w:val="24"/>
+          <w:szCs w:val="24"/>
+          <w:lang w:val="en-SG"/>
+        </w:rPr>
+        <w:t xml:space="preserve">However, there are </w:t>
+      </w:r>
+      <w:r>
+        <w:rPr>
+          <w:sz w:val="24"/>
+          <w:szCs w:val="24"/>
+          <w:lang w:val="en-SG"/>
+        </w:rPr>
+        <w:t xml:space="preserve">no columns with either strong Linear or strong Rank correlation </w:t>
+      </w:r>
+      <w:r>
+        <w:rPr>
+          <w:rFonts w:ascii="Times New Roman" w:hAnsi="Times New Roman" w:cs="Times New Roman"/>
+          <w:sz w:val="24"/>
+          <w:szCs w:val="24"/>
+        </w:rPr>
+        <w:t>(</w:t>
+      </w:r>
+      <w:proofErr w:type="spellStart"/>
+      <w:r>
+        <w:rPr>
+          <w:rFonts w:ascii="Times New Roman" w:hAnsi="Times New Roman" w:cs="Times New Roman"/>
+          <w:sz w:val="24"/>
+          <w:szCs w:val="24"/>
+        </w:rPr>
+        <w:t>statslectures</w:t>
+      </w:r>
+      <w:proofErr w:type="spellEnd"/>
+      <w:r>
+        <w:rPr>
+          <w:rFonts w:ascii="Times New Roman" w:hAnsi="Times New Roman" w:cs="Times New Roman"/>
+          <w:sz w:val="24"/>
+          <w:szCs w:val="24"/>
+        </w:rPr>
+        <w:t>, 2010)</w:t>
+      </w:r>
+      <w:r>
+        <w:rPr>
+          <w:sz w:val="24"/>
+          <w:szCs w:val="24"/>
+          <w:lang w:val="en-SG"/>
+        </w:rPr>
+        <w:t>.</w:t>
+      </w:r>
+    </w:p>
+    <w:p>
+      <w:pPr>
+        <w:spacing w:line="360" w:lineRule="auto"/>
+        <w:rPr>
+          <w:sz w:val="24"/>
+          <w:szCs w:val="24"/>
+          <w:lang w:val="en-SG"/>
+        </w:rPr>
+      </w:pPr>
+      <w:r>
+        <w:rPr>
+          <w:sz w:val="24"/>
+          <w:szCs w:val="24"/>
+          <w:lang w:val="en-SG"/>
+        </w:rPr>
+        <w:drawing>
+          <wp:inline distT="0" distB="0" distL="0" distR="0" wp14:anchorId="356082F7" wp14:editId="0ABAE14E">
+            <wp:extent cx="5939223" cy="3528000"/>
+            <wp:effectExtent l="0" t="0" r="4445" b="0"/>
+            <wp:docPr id="43" name="Picture 43" descr="Table&#10;&#10;Description automatically generated"/>
+            <wp:cNvGraphicFramePr>
+              <a:graphicFrameLocks xmlns:a="http://schemas.openxmlformats.org/drawingml/2006/main" noChangeAspect="1"/>
+            </wp:cNvGraphicFramePr>
+            <a:graphic xmlns:a="http://schemas.openxmlformats.org/drawingml/2006/main">
+              <a:graphicData uri="http://schemas.openxmlformats.org/drawingml/2006/picture">
+                <pic:pic xmlns:pic="http://schemas.openxmlformats.org/drawingml/2006/picture">
+                  <pic:nvPicPr>
+                    <pic:cNvPr id="43" name="Picture 43" descr="Table&#10;&#10;Description automatically generated"/>
+                    <pic:cNvPicPr/>
+                  </pic:nvPicPr>
+                  <pic:blipFill>
+                    <a:blip r:embed="rId13"/>
+                    <a:stretch>
+                      <a:fillRect/>
+                    </a:stretch>
+                  </pic:blipFill>
+                  <pic:spPr>
+                    <a:xfrm>
+                      <a:off x="0" y="0"/>
+                      <a:ext cx="5939223" cy="3528000"/>
+                    </a:xfrm>
+                    <a:prstGeom prst="rect">
+                      <a:avLst/>
+                    </a:prstGeom>
+                  </pic:spPr>
+                </pic:pic>
+              </a:graphicData>
+            </a:graphic>
+          </wp:inline>
+        </w:drawing>
+      </w:r>
+    </w:p>
     <w:p>
       <w:pPr>
         <w:spacing w:line="360" w:lineRule="auto"/>
@@ -8868,7 +9123,6 @@
         </w:numPr>
         <w:spacing w:line="360" w:lineRule="auto"/>
         <w:rPr>
-          <w:color w:val="1F4E79" w:themeColor="accent1" w:themeShade="80"/>
           <w:sz w:val="29"/>
           <w:szCs w:val="29"/>
         </w:rPr>
@@ -8883,8 +9137,7 @@
       </w:r>
       <w:r>
         <w:rPr>
-          <w:sz w:val="29"/>
-          <w:szCs w:val="29"/>
+          <w:szCs w:val="24"/>
         </w:rPr>
         <w:br w:type="page"/>
       </w:r>
@@ -9001,6 +9254,13 @@
         </w:rPr>
         <w:t>Setup</w:t>
       </w:r>
+      <w:r>
+        <w:rPr>
+          <w:sz w:val="29"/>
+          <w:szCs w:val="29"/>
+        </w:rPr>
+        <w:t xml:space="preserve"> Notes</w:t>
+      </w:r>
     </w:p>
     <w:p>
       <w:pPr>
@@ -9281,6 +9541,7 @@
     </w:p>
     <w:p>
       <w:pPr>
+        <w:spacing w:line="360" w:lineRule="auto"/>
         <w:rPr>
           <w:sz w:val="24"/>
           <w:szCs w:val="24"/>
@@ -9291,103 +9552,54 @@
           <w:sz w:val="24"/>
           <w:szCs w:val="24"/>
         </w:rPr>
-        <w:t>The Cost Function</w:t>
+        <w:t>Since the Target is a continuous variable, Classifiers w</w:t>
       </w:r>
       <w:r>
         <w:rPr>
           <w:sz w:val="24"/>
           <w:szCs w:val="24"/>
         </w:rPr>
-        <w:t xml:space="preserve"> (Evaluation Criteria)</w:t>
+        <w:t>ere</w:t>
       </w:r>
       <w:r>
         <w:rPr>
           <w:sz w:val="24"/>
           <w:szCs w:val="24"/>
         </w:rPr>
-        <w:t xml:space="preserve"> used for all models is Squared Error</w:t>
-      </w:r>
-      <w:r>
+        <w:t xml:space="preserve"> not used.</w:t>
+      </w:r>
+    </w:p>
+    <w:p>
+      <w:pPr>
+        <w:spacing w:line="360" w:lineRule="auto"/>
         <w:rPr>
           <w:sz w:val="24"/>
           <w:szCs w:val="24"/>
         </w:rPr>
-        <w:t xml:space="preserve"> (SE), </w:t>
-      </w:r>
+      </w:pPr>
       <w:r>
         <w:rPr>
           <w:sz w:val="24"/>
           <w:szCs w:val="24"/>
         </w:rPr>
-        <w:t xml:space="preserve">presented as Root </w:t>
-      </w:r>
-      <w:r>
+        <w:t>The Cost Function (Evaluation Criteria) used for all models is Squared Error (SE), presented as Root Mean SE (RMSE).</w:t>
+      </w:r>
+    </w:p>
+    <w:p>
+      <w:pPr>
+        <w:spacing w:line="360" w:lineRule="auto"/>
         <w:rPr>
           <w:sz w:val="24"/>
           <w:szCs w:val="24"/>
         </w:rPr>
-        <w:t xml:space="preserve">Mean </w:t>
-      </w:r>
+      </w:pPr>
       <w:r>
         <w:rPr>
           <w:sz w:val="24"/>
           <w:szCs w:val="24"/>
         </w:rPr>
-        <w:t>SE</w:t>
-      </w:r>
-      <w:r>
-        <w:rPr>
-          <w:sz w:val="24"/>
-          <w:szCs w:val="24"/>
-        </w:rPr>
-        <w:t xml:space="preserve"> (RMSE)</w:t>
-      </w:r>
-      <w:r>
-        <w:rPr>
-          <w:sz w:val="24"/>
-          <w:szCs w:val="24"/>
-        </w:rPr>
-        <w:t>.</w:t>
-      </w:r>
-    </w:p>
-    <w:p>
-      <w:pPr>
-        <w:spacing w:line="360" w:lineRule="auto"/>
-        <w:rPr>
-          <w:sz w:val="24"/>
-          <w:szCs w:val="24"/>
-        </w:rPr>
-      </w:pPr>
-      <w:r>
-        <w:rPr>
-          <w:sz w:val="24"/>
-          <w:szCs w:val="24"/>
-        </w:rPr>
-        <w:t>Since the Target is a continuous variable, Classifiers w</w:t>
-      </w:r>
-      <w:r>
-        <w:rPr>
-          <w:sz w:val="24"/>
-          <w:szCs w:val="24"/>
-        </w:rPr>
-        <w:t>ere</w:t>
-      </w:r>
-      <w:r>
-        <w:rPr>
-          <w:sz w:val="24"/>
-          <w:szCs w:val="24"/>
-        </w:rPr>
-        <w:t xml:space="preserve"> not used.</w:t>
-      </w:r>
-    </w:p>
-    <w:p>
-      <w:pPr>
-        <w:spacing w:line="360" w:lineRule="auto"/>
-        <w:rPr>
-          <w:sz w:val="24"/>
-          <w:szCs w:val="24"/>
-        </w:rPr>
-      </w:pPr>
+        <w:t>All optimization algorithms used make use of Cross-Validation, so results presented should be consistent with different sets of test data.</w:t>
+      </w:r>
       <w:r>
         <w:rPr>
           <w:sz w:val="24"/>
@@ -9778,7 +9990,7 @@
                           <pic:cNvPicPr/>
                         </pic:nvPicPr>
                         <pic:blipFill>
-                          <a:blip r:embed="rId12"/>
+                          <a:blip r:embed="rId14"/>
                           <a:stretch>
                             <a:fillRect/>
                           </a:stretch>
@@ -10280,7 +10492,7 @@
                           <pic:cNvPicPr/>
                         </pic:nvPicPr>
                         <pic:blipFill>
-                          <a:blip r:embed="rId13"/>
+                          <a:blip r:embed="rId15"/>
                           <a:stretch>
                             <a:fillRect/>
                           </a:stretch>
@@ -10845,7 +11057,7 @@
                           <pic:cNvPicPr/>
                         </pic:nvPicPr>
                         <pic:blipFill>
-                          <a:blip r:embed="rId14"/>
+                          <a:blip r:embed="rId16"/>
                           <a:stretch>
                             <a:fillRect/>
                           </a:stretch>
@@ -11237,7 +11449,7 @@
                           <pic:cNvPicPr/>
                         </pic:nvPicPr>
                         <pic:blipFill>
-                          <a:blip r:embed="rId15"/>
+                          <a:blip r:embed="rId17"/>
                           <a:stretch>
                             <a:fillRect/>
                           </a:stretch>
@@ -11517,7 +11729,7 @@
                           <pic:cNvPicPr/>
                         </pic:nvPicPr>
                         <pic:blipFill>
-                          <a:blip r:embed="rId16"/>
+                          <a:blip r:embed="rId18"/>
                           <a:stretch>
                             <a:fillRect/>
                           </a:stretch>
@@ -11722,7 +11934,7 @@
                           <pic:cNvPicPr/>
                         </pic:nvPicPr>
                         <pic:blipFill>
-                          <a:blip r:embed="rId17"/>
+                          <a:blip r:embed="rId19"/>
                           <a:stretch>
                             <a:fillRect/>
                           </a:stretch>
@@ -12538,7 +12750,7 @@
                           <pic:cNvPicPr/>
                         </pic:nvPicPr>
                         <pic:blipFill>
-                          <a:blip r:embed="rId18"/>
+                          <a:blip r:embed="rId20"/>
                           <a:stretch>
                             <a:fillRect/>
                           </a:stretch>
@@ -13253,7 +13465,7 @@
                           <pic:cNvPicPr/>
                         </pic:nvPicPr>
                         <pic:blipFill>
-                          <a:blip r:embed="rId19"/>
+                          <a:blip r:embed="rId21"/>
                           <a:stretch>
                             <a:fillRect/>
                           </a:stretch>
@@ -13643,6 +13855,9 @@
         </w:rPr>
       </w:pPr>
       <w:r>
+        <w:rPr>
+          <w:noProof/>
+        </w:rPr>
         <w:drawing>
           <wp:inline distT="0" distB="0" distL="0" distR="0" wp14:anchorId="7C9D8572" wp14:editId="58C4F810">
             <wp:extent cx="2509091" cy="1800000"/>
@@ -13659,7 +13874,7 @@
                     <pic:cNvPicPr/>
                   </pic:nvPicPr>
                   <pic:blipFill>
-                    <a:blip r:embed="rId20"/>
+                    <a:blip r:embed="rId22"/>
                     <a:stretch>
                       <a:fillRect/>
                     </a:stretch>
@@ -13749,25 +13964,21 @@
           <w:sz w:val="24"/>
           <w:szCs w:val="24"/>
         </w:rPr>
-        <w:t>L</w:t>
-      </w:r>
-      <w:r>
+        <w:t>Less than the standard deviation of Target</w:t>
+      </w:r>
+    </w:p>
+    <w:p>
+      <w:pPr>
+        <w:spacing w:line="360" w:lineRule="auto"/>
         <w:rPr>
           <w:sz w:val="24"/>
           <w:szCs w:val="24"/>
         </w:rPr>
-        <w:t>ess than the standard deviation of Target</w:t>
-      </w:r>
-    </w:p>
-    <w:p>
-      <w:pPr>
-        <w:spacing w:line="360" w:lineRule="auto"/>
-        <w:rPr>
-          <w:sz w:val="24"/>
-          <w:szCs w:val="24"/>
-        </w:rPr>
-      </w:pPr>
-      <w:r>
+      </w:pPr>
+      <w:r>
+        <w:rPr>
+          <w:noProof/>
+        </w:rPr>
         <w:drawing>
           <wp:inline distT="0" distB="0" distL="0" distR="0" wp14:anchorId="5EB0245B" wp14:editId="1CB48287">
             <wp:extent cx="1513636" cy="1080000"/>
@@ -13784,7 +13995,7 @@
                     <pic:cNvPicPr/>
                   </pic:nvPicPr>
                   <pic:blipFill>
-                    <a:blip r:embed="rId21"/>
+                    <a:blip r:embed="rId23"/>
                     <a:stretch>
                       <a:fillRect/>
                     </a:stretch>
@@ -13865,21 +14076,7 @@
           <w:sz w:val="24"/>
           <w:szCs w:val="24"/>
         </w:rPr>
-        <w:t xml:space="preserve">By knowing the company size &amp; location, whether one lives in the country of their company, the job’s popularity, </w:t>
-      </w:r>
-      <w:r>
-        <w:rPr>
-          <w:sz w:val="24"/>
-          <w:szCs w:val="24"/>
-        </w:rPr>
-        <w:t xml:space="preserve">one’s experience level, </w:t>
-      </w:r>
-      <w:r>
-        <w:rPr>
-          <w:sz w:val="24"/>
-          <w:szCs w:val="24"/>
-        </w:rPr>
-        <w:t xml:space="preserve">and the percentage of work done remotely, the Salary for a Data Science Job </w:t>
+        <w:t xml:space="preserve">By knowing the company size &amp; location, whether one lives in the country of their company, the job’s popularity, one’s experience level, and the percentage of work done remotely, the Salary for a Data Science Job </w:t>
       </w:r>
       <w:r>
         <w:rPr>
@@ -14204,7 +14401,7 @@
       <w:r>
         <w:t xml:space="preserve">Raj, A. (2020, October 3). Unlocking the True Power of Support Vector Regression. Medium. </w:t>
       </w:r>
-      <w:hyperlink r:id="rId22" w:history="1">
+      <w:hyperlink r:id="rId24" w:history="1">
         <w:r>
           <w:rPr>
             <w:rStyle w:val="Hyperlink"/>
@@ -14232,7 +14429,7 @@
       <w:r>
         <w:t xml:space="preserve">. Medium. </w:t>
       </w:r>
-      <w:hyperlink r:id="rId23" w:history="1">
+      <w:hyperlink r:id="rId25" w:history="1">
         <w:r>
           <w:rPr>
             <w:rStyle w:val="Hyperlink"/>
@@ -14273,7 +14470,7 @@
       <w:r>
         <w:t xml:space="preserve"> [Video]. YouTube. </w:t>
       </w:r>
-      <w:hyperlink r:id="rId24" w:history="1">
+      <w:hyperlink r:id="rId26" w:history="1">
         <w:r>
           <w:rPr>
             <w:rStyle w:val="Hyperlink"/>
@@ -14314,7 +14511,7 @@
       <w:r>
         <w:t xml:space="preserve"> [Video]. YouTube. </w:t>
       </w:r>
-      <w:hyperlink r:id="rId25" w:history="1">
+      <w:hyperlink r:id="rId27" w:history="1">
         <w:r>
           <w:rPr>
             <w:rStyle w:val="Hyperlink"/>
@@ -14355,7 +14552,7 @@
       <w:r>
         <w:t xml:space="preserve"> [Video]. YouTube. </w:t>
       </w:r>
-      <w:hyperlink r:id="rId26" w:history="1">
+      <w:hyperlink r:id="rId28" w:history="1">
         <w:r>
           <w:rPr>
             <w:rStyle w:val="Hyperlink"/>
@@ -14396,7 +14593,7 @@
       <w:r>
         <w:t xml:space="preserve"> [Video]. YouTube. </w:t>
       </w:r>
-      <w:hyperlink r:id="rId27" w:history="1">
+      <w:hyperlink r:id="rId29" w:history="1">
         <w:r>
           <w:rPr>
             <w:rStyle w:val="Hyperlink"/>
@@ -14404,12 +14601,78 @@
           <w:t>https://www.youtube.com/watch?v=g9c66TUylZ4</w:t>
         </w:r>
       </w:hyperlink>
-      <w:r>
-        <w:t xml:space="preserve"> </w:t>
-      </w:r>
+    </w:p>
+    <w:p>
+      <w:pPr>
+        <w:spacing w:after="0" w:line="480" w:lineRule="auto"/>
+        <w:ind w:left="720" w:hanging="720"/>
+        <w:rPr>
+          <w:rFonts w:ascii="Times New Roman" w:eastAsia="Times New Roman" w:hAnsi="Times New Roman" w:cs="Times New Roman"/>
+          <w:color w:val="auto"/>
+          <w:sz w:val="24"/>
+          <w:szCs w:val="24"/>
+          <w:lang w:val="en-SG" w:eastAsia="zh-CN"/>
+        </w:rPr>
+      </w:pPr>
+      <w:proofErr w:type="spellStart"/>
+      <w:r>
+        <w:rPr>
+          <w:rFonts w:ascii="Times New Roman" w:eastAsia="Times New Roman" w:hAnsi="Times New Roman" w:cs="Times New Roman"/>
+          <w:color w:val="auto"/>
+          <w:sz w:val="24"/>
+          <w:szCs w:val="24"/>
+          <w:lang w:val="en-SG" w:eastAsia="zh-CN"/>
+        </w:rPr>
+        <w:t>statslectures</w:t>
+      </w:r>
+      <w:proofErr w:type="spellEnd"/>
+      <w:r>
+        <w:rPr>
+          <w:rFonts w:ascii="Times New Roman" w:eastAsia="Times New Roman" w:hAnsi="Times New Roman" w:cs="Times New Roman"/>
+          <w:color w:val="auto"/>
+          <w:sz w:val="24"/>
+          <w:szCs w:val="24"/>
+          <w:lang w:val="en-SG" w:eastAsia="zh-CN"/>
+        </w:rPr>
+        <w:t xml:space="preserve">. (2010, October 3). </w:t>
+      </w:r>
+      <w:r>
+        <w:rPr>
+          <w:rFonts w:ascii="Times New Roman" w:eastAsia="Times New Roman" w:hAnsi="Times New Roman" w:cs="Times New Roman"/>
+          <w:i/>
+          <w:iCs/>
+          <w:color w:val="auto"/>
+          <w:sz w:val="24"/>
+          <w:szCs w:val="24"/>
+          <w:lang w:val="en-SG" w:eastAsia="zh-CN"/>
+        </w:rPr>
+        <w:t>Spearman Correlation</w:t>
+      </w:r>
+      <w:r>
+        <w:rPr>
+          <w:rFonts w:ascii="Times New Roman" w:eastAsia="Times New Roman" w:hAnsi="Times New Roman" w:cs="Times New Roman"/>
+          <w:color w:val="auto"/>
+          <w:sz w:val="24"/>
+          <w:szCs w:val="24"/>
+          <w:lang w:val="en-SG" w:eastAsia="zh-CN"/>
+        </w:rPr>
+        <w:t xml:space="preserve"> [Video]. YouTube. </w:t>
+      </w:r>
+      <w:hyperlink r:id="rId30" w:history="1">
+        <w:r>
+          <w:rPr>
+            <w:rStyle w:val="Hyperlink"/>
+            <w:rFonts w:ascii="Times New Roman" w:eastAsia="Times New Roman" w:hAnsi="Times New Roman" w:cs="Times New Roman"/>
+            <w:sz w:val="24"/>
+            <w:szCs w:val="24"/>
+            <w:lang w:val="en-SG" w:eastAsia="zh-CN"/>
+          </w:rPr>
+          <w:t>https://www.youtube.com/watch?v=YpG2MlulP_o</w:t>
+        </w:r>
+      </w:hyperlink>
     </w:p>
     <w:sectPr>
-      <w:footerReference w:type="default" r:id="rId28"/>
+      <w:footerReference w:type="default" r:id="rId31"/>
       <w:pgSz w:w="12240" w:h="15840" w:code="1"/>
       <w:pgMar w:top="1440" w:right="1440" w:bottom="1440" w:left="1440" w:header="720" w:footer="864" w:gutter="0"/>
       <w:pgNumType w:start="0"/>
@@ -16533,6 +16796,95 @@
     </w:lvl>
   </w:abstractNum>
   <w:abstractNum w:abstractNumId="28" w15:restartNumberingAfterBreak="0">
+    <w:nsid w:val="68181D21"/>
+    <w:multiLevelType w:val="hybridMultilevel"/>
+    <w:tmpl w:val="A834749E"/>
+    <w:lvl w:ilvl="0" w:tplc="D45C5956">
+      <w:start w:val="1"/>
+      <w:numFmt w:val="decimal"/>
+      <w:lvlText w:val="Insight %1:"/>
+      <w:lvlJc w:val="left"/>
+      <w:pPr>
+        <w:ind w:left="720" w:hanging="360"/>
+      </w:pPr>
+      <w:rPr>
+        <w:rFonts w:hint="default"/>
+      </w:rPr>
+    </w:lvl>
+    <w:lvl w:ilvl="1" w:tplc="48090019" w:tentative="1">
+      <w:start w:val="1"/>
+      <w:numFmt w:val="lowerLetter"/>
+      <w:lvlText w:val="%2."/>
+      <w:lvlJc w:val="left"/>
+      <w:pPr>
+        <w:ind w:left="1440" w:hanging="360"/>
+      </w:pPr>
+    </w:lvl>
+    <w:lvl w:ilvl="2" w:tplc="4809001B" w:tentative="1">
+      <w:start w:val="1"/>
+      <w:numFmt w:val="lowerRoman"/>
+      <w:lvlText w:val="%3."/>
+      <w:lvlJc w:val="right"/>
+      <w:pPr>
+        <w:ind w:left="2160" w:hanging="180"/>
+      </w:pPr>
+    </w:lvl>
+    <w:lvl w:ilvl="3" w:tplc="4809000F" w:tentative="1">
+      <w:start w:val="1"/>
+      <w:numFmt w:val="decimal"/>
+      <w:lvlText w:val="%4."/>
+      <w:lvlJc w:val="left"/>
+      <w:pPr>
+        <w:ind w:left="2880" w:hanging="360"/>
+      </w:pPr>
+    </w:lvl>
+    <w:lvl w:ilvl="4" w:tplc="48090019" w:tentative="1">
+      <w:start w:val="1"/>
+      <w:numFmt w:val="lowerLetter"/>
+      <w:lvlText w:val="%5."/>
+      <w:lvlJc w:val="left"/>
+      <w:pPr>
+        <w:ind w:left="3600" w:hanging="360"/>
+      </w:pPr>
+    </w:lvl>
+    <w:lvl w:ilvl="5" w:tplc="4809001B" w:tentative="1">
+      <w:start w:val="1"/>
+      <w:numFmt w:val="lowerRoman"/>
+      <w:lvlText w:val="%6."/>
+      <w:lvlJc w:val="right"/>
+      <w:pPr>
+        <w:ind w:left="4320" w:hanging="180"/>
+      </w:pPr>
+    </w:lvl>
+    <w:lvl w:ilvl="6" w:tplc="4809000F" w:tentative="1">
+      <w:start w:val="1"/>
+      <w:numFmt w:val="decimal"/>
+      <w:lvlText w:val="%7."/>
+      <w:lvlJc w:val="left"/>
+      <w:pPr>
+        <w:ind w:left="5040" w:hanging="360"/>
+      </w:pPr>
+    </w:lvl>
+    <w:lvl w:ilvl="7" w:tplc="48090019" w:tentative="1">
+      <w:start w:val="1"/>
+      <w:numFmt w:val="lowerLetter"/>
+      <w:lvlText w:val="%8."/>
+      <w:lvlJc w:val="left"/>
+      <w:pPr>
+        <w:ind w:left="5760" w:hanging="360"/>
+      </w:pPr>
+    </w:lvl>
+    <w:lvl w:ilvl="8" w:tplc="4809001B" w:tentative="1">
+      <w:start w:val="1"/>
+      <w:numFmt w:val="lowerRoman"/>
+      <w:lvlText w:val="%9."/>
+      <w:lvlJc w:val="right"/>
+      <w:pPr>
+        <w:ind w:left="6480" w:hanging="180"/>
+      </w:pPr>
+    </w:lvl>
+  </w:abstractNum>
+  <w:abstractNum w:abstractNumId="29" w15:restartNumberingAfterBreak="0">
     <w:nsid w:val="71D82E5E"/>
     <w:multiLevelType w:val="hybridMultilevel"/>
     <w:tmpl w:val="1A048740"/>
@@ -16645,7 +16997,7 @@
       </w:rPr>
     </w:lvl>
   </w:abstractNum>
-  <w:abstractNum w:abstractNumId="29" w15:restartNumberingAfterBreak="0">
+  <w:abstractNum w:abstractNumId="30" w15:restartNumberingAfterBreak="0">
     <w:nsid w:val="7737420A"/>
     <w:multiLevelType w:val="hybridMultilevel"/>
     <w:tmpl w:val="91C0109C"/>
@@ -16838,10 +17190,10 @@
     <w:abstractNumId w:val="13"/>
   </w:num>
   <w:num w:numId="25" w16cid:durableId="366835744">
-    <w:abstractNumId w:val="29"/>
+    <w:abstractNumId w:val="30"/>
   </w:num>
   <w:num w:numId="26" w16cid:durableId="468521874">
-    <w:abstractNumId w:val="28"/>
+    <w:abstractNumId w:val="29"/>
   </w:num>
   <w:num w:numId="27" w16cid:durableId="1871260512">
     <w:abstractNumId w:val="17"/>
@@ -16860,6 +17212,9 @@
   </w:num>
   <w:num w:numId="32" w16cid:durableId="1943341257">
     <w:abstractNumId w:val="16"/>
+  </w:num>
+  <w:num w:numId="33" w16cid:durableId="1256012108">
+    <w:abstractNumId w:val="28"/>
   </w:num>
 </w:numbering>
 </file>

</xml_diff>